<commit_message>
updated the singular function
</commit_message>
<xml_diff>
--- a/תרגיל 2.docx
+++ b/תרגיל 2.docx
@@ -3165,12 +3165,32 @@
             </m:ctrlPr>
           </m:dPr>
           <m:e>
-            <m:r>
-              <w:rPr>
-                <w:rFonts w:ascii="Cambria Math" w:eastAsiaTheme="minorEastAsia" w:hAnsi="Cambria Math"/>
-              </w:rPr>
-              <m:t>X</m:t>
-            </m:r>
+            <m:sSup>
+              <m:sSupPr>
+                <m:ctrlPr>
+                  <w:rPr>
+                    <w:rFonts w:ascii="Cambria Math" w:eastAsiaTheme="minorEastAsia" w:hAnsi="Cambria Math"/>
+                    <w:i/>
+                  </w:rPr>
+                </m:ctrlPr>
+              </m:sSupPr>
+              <m:e>
+                <m:r>
+                  <w:rPr>
+                    <w:rFonts w:ascii="Cambria Math" w:eastAsiaTheme="minorEastAsia" w:hAnsi="Cambria Math"/>
+                  </w:rPr>
+                  <m:t>X</m:t>
+                </m:r>
+              </m:e>
+              <m:sup>
+                <m:r>
+                  <w:rPr>
+                    <w:rFonts w:ascii="Cambria Math" w:eastAsiaTheme="minorEastAsia" w:hAnsi="Cambria Math"/>
+                  </w:rPr>
+                  <m:t>T</m:t>
+                </m:r>
+              </m:sup>
+            </m:sSup>
           </m:e>
         </m:d>
       </m:oMath>
@@ -3183,62 +3203,13 @@
       </w:r>
       <w:r>
         <w:rPr>
-          <w:rFonts w:eastAsiaTheme="minorEastAsia" w:hint="cs"/>
-          <w:rtl/>
+          <w:rFonts w:eastAsiaTheme="minorEastAsia"/>
         </w:rPr>
         <w:t xml:space="preserve"> </w:t>
       </w:r>
       <w:r>
         <w:rPr>
-          <w:rFonts w:eastAsiaTheme="minorEastAsia" w:hint="cs"/>
-          <w:highlight w:val="yellow"/>
-          <w:rtl/>
-        </w:rPr>
-        <w:t xml:space="preserve">שמועות שזה אמור להיות </w:t>
-      </w:r>
-      <m:oMath>
-        <m:sSup>
-          <m:sSupPr>
-            <m:ctrlPr>
-              <w:rPr>
-                <w:rFonts w:ascii="Cambria Math" w:eastAsiaTheme="minorEastAsia" w:hAnsi="Cambria Math"/>
-                <w:i/>
-                <w:highlight w:val="yellow"/>
-              </w:rPr>
-            </m:ctrlPr>
-          </m:sSupPr>
-          <m:e>
-            <m:r>
-              <w:rPr>
-                <w:rFonts w:ascii="Cambria Math" w:eastAsiaTheme="minorEastAsia" w:hAnsi="Cambria Math"/>
-                <w:highlight w:val="yellow"/>
-              </w:rPr>
-              <m:t>X</m:t>
-            </m:r>
-          </m:e>
-          <m:sup>
-            <m:r>
-              <w:rPr>
-                <w:rFonts w:ascii="Cambria Math" w:eastAsiaTheme="minorEastAsia" w:hAnsi="Cambria Math"/>
-                <w:highlight w:val="yellow"/>
-              </w:rPr>
-              <m:t>T</m:t>
-            </m:r>
-          </m:sup>
-        </m:sSup>
-      </m:oMath>
-      <w:r>
-        <w:rPr>
-          <w:rFonts w:eastAsiaTheme="minorEastAsia" w:hint="cs"/>
-          <w:highlight w:val="yellow"/>
-          <w:rtl/>
-        </w:rPr>
-        <w:t>.</w:t>
-      </w:r>
-      <w:r>
-        <w:rPr>
           <w:rFonts w:eastAsiaTheme="minorEastAsia"/>
-          <w:rtl/>
         </w:rPr>
         <w:br/>
       </w:r>
@@ -3295,38 +3266,27 @@
           <w:rFonts w:eastAsiaTheme="minorEastAsia" w:hint="cs"/>
           <w:rtl/>
         </w:rPr>
-        <w:t xml:space="preserve">. בסעיף א' הראנו כי </w:t>
+        <w:t>.</w:t>
+      </w:r>
+      <w:r>
+        <w:rPr>
+          <w:rFonts w:eastAsiaTheme="minorEastAsia"/>
+        </w:rPr>
+        <w:t xml:space="preserve"> </w:t>
+      </w:r>
+      <w:r>
+        <w:rPr>
+          <w:rFonts w:eastAsiaTheme="minorEastAsia" w:hint="cs"/>
+          <w:rtl/>
+        </w:rPr>
+        <w:t>בסעיף 2 הראנו ש-</w:t>
       </w:r>
       <m:oMath>
         <m:r>
           <w:rPr>
             <w:rFonts w:ascii="Cambria Math" w:eastAsiaTheme="minorEastAsia" w:hAnsi="Cambria Math"/>
           </w:rPr>
-          <m:t>Ker</m:t>
-        </m:r>
-        <m:d>
-          <m:dPr>
-            <m:ctrlPr>
-              <w:rPr>
-                <w:rFonts w:ascii="Cambria Math" w:eastAsiaTheme="minorEastAsia" w:hAnsi="Cambria Math"/>
-                <w:i/>
-              </w:rPr>
-            </m:ctrlPr>
-          </m:dPr>
-          <m:e>
-            <m:r>
-              <w:rPr>
-                <w:rFonts w:ascii="Cambria Math" w:eastAsiaTheme="minorEastAsia" w:hAnsi="Cambria Math"/>
-              </w:rPr>
-              <m:t>X</m:t>
-            </m:r>
-          </m:e>
-        </m:d>
-        <m:r>
-          <w:rPr>
-            <w:rFonts w:ascii="Cambria Math" w:eastAsiaTheme="minorEastAsia" w:hAnsi="Cambria Math"/>
-          </w:rPr>
-          <m:t>=Ker</m:t>
+          <m:t>Im</m:t>
         </m:r>
         <m:d>
           <m:dPr>
@@ -3364,21 +3324,59 @@
                 </m:r>
               </m:sup>
             </m:sSup>
-            <m:r>
-              <w:rPr>
-                <w:rFonts w:ascii="Cambria Math" w:eastAsiaTheme="minorEastAsia" w:hAnsi="Cambria Math"/>
-              </w:rPr>
-              <m:t>X</m:t>
-            </m:r>
           </m:e>
         </m:d>
+        <m:r>
+          <w:rPr>
+            <w:rFonts w:ascii="Cambria Math" w:eastAsiaTheme="minorEastAsia" w:hAnsi="Cambria Math"/>
+          </w:rPr>
+          <m:t>=Ker</m:t>
+        </m:r>
+        <m:sSup>
+          <m:sSupPr>
+            <m:ctrlPr>
+              <w:rPr>
+                <w:rFonts w:ascii="Cambria Math" w:eastAsiaTheme="minorEastAsia" w:hAnsi="Cambria Math"/>
+                <w:i/>
+              </w:rPr>
+            </m:ctrlPr>
+          </m:sSupPr>
+          <m:e>
+            <m:d>
+              <m:dPr>
+                <m:ctrlPr>
+                  <w:rPr>
+                    <w:rFonts w:ascii="Cambria Math" w:eastAsiaTheme="minorEastAsia" w:hAnsi="Cambria Math"/>
+                    <w:i/>
+                  </w:rPr>
+                </m:ctrlPr>
+              </m:dPr>
+              <m:e>
+                <m:r>
+                  <w:rPr>
+                    <w:rFonts w:ascii="Cambria Math" w:eastAsiaTheme="minorEastAsia" w:hAnsi="Cambria Math"/>
+                  </w:rPr>
+                  <m:t>X</m:t>
+                </m:r>
+              </m:e>
+            </m:d>
+          </m:e>
+          <m:sup>
+            <m:r>
+              <w:rPr>
+                <w:rFonts w:ascii="Cambria Math" w:eastAsiaTheme="minorEastAsia" w:hAnsi="Cambria Math"/>
+              </w:rPr>
+              <m:t>⊥</m:t>
+            </m:r>
+          </m:sup>
+        </m:sSup>
       </m:oMath>
       <w:r>
         <w:rPr>
           <w:rFonts w:eastAsiaTheme="minorEastAsia" w:hint="cs"/>
           <w:rtl/>
         </w:rPr>
-        <w:t xml:space="preserve"> ולכן </w:t>
+        <w:t xml:space="preserve"> ובאותו אופן </w:t>
       </w:r>
       <m:oMath>
         <m:r>
@@ -3409,7 +3407,95 @@
           <w:rPr>
             <w:rFonts w:ascii="Cambria Math" w:eastAsiaTheme="minorEastAsia" w:hAnsi="Cambria Math"/>
           </w:rPr>
-          <m:t>=Im</m:t>
+          <m:t>=Ker</m:t>
+        </m:r>
+        <m:sSup>
+          <m:sSupPr>
+            <m:ctrlPr>
+              <w:rPr>
+                <w:rFonts w:ascii="Cambria Math" w:eastAsiaTheme="minorEastAsia" w:hAnsi="Cambria Math"/>
+                <w:i/>
+              </w:rPr>
+            </m:ctrlPr>
+          </m:sSupPr>
+          <m:e>
+            <m:d>
+              <m:dPr>
+                <m:ctrlPr>
+                  <w:rPr>
+                    <w:rFonts w:ascii="Cambria Math" w:eastAsiaTheme="minorEastAsia" w:hAnsi="Cambria Math"/>
+                    <w:i/>
+                  </w:rPr>
+                </m:ctrlPr>
+              </m:dPr>
+              <m:e>
+                <m:sSup>
+                  <m:sSupPr>
+                    <m:ctrlPr>
+                      <w:rPr>
+                        <w:rFonts w:ascii="Cambria Math" w:eastAsiaTheme="minorEastAsia" w:hAnsi="Cambria Math"/>
+                        <w:i/>
+                      </w:rPr>
+                    </m:ctrlPr>
+                  </m:sSupPr>
+                  <m:e>
+                    <m:r>
+                      <w:rPr>
+                        <w:rFonts w:ascii="Cambria Math" w:eastAsiaTheme="minorEastAsia" w:hAnsi="Cambria Math"/>
+                      </w:rPr>
+                      <m:t>X</m:t>
+                    </m:r>
+                  </m:e>
+                  <m:sup>
+                    <m:r>
+                      <w:rPr>
+                        <w:rFonts w:ascii="Cambria Math" w:eastAsiaTheme="minorEastAsia" w:hAnsi="Cambria Math"/>
+                      </w:rPr>
+                      <m:t>T</m:t>
+                    </m:r>
+                  </m:sup>
+                </m:sSup>
+              </m:e>
+            </m:d>
+          </m:e>
+          <m:sup>
+            <m:r>
+              <w:rPr>
+                <w:rFonts w:ascii="Cambria Math" w:eastAsiaTheme="minorEastAsia" w:hAnsi="Cambria Math"/>
+              </w:rPr>
+              <m:t>⊥</m:t>
+            </m:r>
+          </m:sup>
+        </m:sSup>
+      </m:oMath>
+      <w:r>
+        <w:rPr>
+          <w:rFonts w:eastAsiaTheme="minorEastAsia" w:hint="cs"/>
+          <w:rtl/>
+        </w:rPr>
+        <w:t xml:space="preserve">. לכן </w:t>
+      </w:r>
+      <m:oMath>
+        <m:r>
+          <w:rPr>
+            <w:rFonts w:ascii="Cambria Math" w:eastAsiaTheme="minorEastAsia" w:hAnsi="Cambria Math"/>
+          </w:rPr>
+          <m:t>y∈Im(X)</m:t>
+        </m:r>
+      </m:oMath>
+      <w:r>
+        <w:rPr>
+          <w:rFonts w:eastAsiaTheme="minorEastAsia" w:hint="cs"/>
+          <w:rtl/>
+        </w:rPr>
+        <w:t xml:space="preserve"> אם ורק אם </w:t>
+      </w:r>
+      <m:oMath>
+        <m:r>
+          <w:rPr>
+            <w:rFonts w:ascii="Cambria Math" w:eastAsiaTheme="minorEastAsia" w:hAnsi="Cambria Math"/>
+          </w:rPr>
+          <m:t>y⊥Ker</m:t>
         </m:r>
         <m:d>
           <m:dPr>
@@ -3447,12 +3533,6 @@
                 </m:r>
               </m:sup>
             </m:sSup>
-            <m:r>
-              <w:rPr>
-                <w:rFonts w:ascii="Cambria Math" w:eastAsiaTheme="minorEastAsia" w:hAnsi="Cambria Math"/>
-              </w:rPr>
-              <m:t>X</m:t>
-            </m:r>
           </m:e>
         </m:d>
       </m:oMath>
@@ -3461,209 +3541,12 @@
           <w:rFonts w:eastAsiaTheme="minorEastAsia" w:hint="cs"/>
           <w:rtl/>
         </w:rPr>
-        <w:t xml:space="preserve"> ומכאן נסיק ש-</w:t>
-      </w:r>
-      <m:oMath>
-        <m:r>
-          <w:rPr>
-            <w:rFonts w:ascii="Cambria Math" w:eastAsiaTheme="minorEastAsia" w:hAnsi="Cambria Math"/>
-          </w:rPr>
-          <m:t>y∈Im(</m:t>
-        </m:r>
-        <m:sSup>
-          <m:sSupPr>
-            <m:ctrlPr>
-              <w:rPr>
-                <w:rFonts w:ascii="Cambria Math" w:eastAsiaTheme="minorEastAsia" w:hAnsi="Cambria Math"/>
-                <w:i/>
-              </w:rPr>
-            </m:ctrlPr>
-          </m:sSupPr>
-          <m:e>
-            <m:r>
-              <w:rPr>
-                <w:rFonts w:ascii="Cambria Math" w:eastAsiaTheme="minorEastAsia" w:hAnsi="Cambria Math"/>
-              </w:rPr>
-              <m:t>X</m:t>
-            </m:r>
-          </m:e>
-          <m:sup>
-            <m:r>
-              <w:rPr>
-                <w:rFonts w:ascii="Cambria Math" w:eastAsiaTheme="minorEastAsia" w:hAnsi="Cambria Math"/>
-              </w:rPr>
-              <m:t>T</m:t>
-            </m:r>
-          </m:sup>
-        </m:sSup>
-        <m:r>
-          <w:rPr>
-            <w:rFonts w:ascii="Cambria Math" w:eastAsiaTheme="minorEastAsia" w:hAnsi="Cambria Math"/>
-          </w:rPr>
-          <m:t>X)</m:t>
-        </m:r>
-      </m:oMath>
-      <w:r>
-        <w:rPr>
-          <w:rFonts w:eastAsiaTheme="minorEastAsia" w:hint="cs"/>
-          <w:rtl/>
-        </w:rPr>
-        <w:t xml:space="preserve">, כלומר ישנם אינסוף פתרונות אם ורק אם </w:t>
-      </w:r>
-      <m:oMath>
-        <m:r>
-          <w:rPr>
-            <w:rFonts w:ascii="Cambria Math" w:eastAsiaTheme="minorEastAsia" w:hAnsi="Cambria Math"/>
-          </w:rPr>
-          <m:t>y∈Im(</m:t>
-        </m:r>
-        <m:sSup>
-          <m:sSupPr>
-            <m:ctrlPr>
-              <w:rPr>
-                <w:rFonts w:ascii="Cambria Math" w:eastAsiaTheme="minorEastAsia" w:hAnsi="Cambria Math"/>
-                <w:i/>
-              </w:rPr>
-            </m:ctrlPr>
-          </m:sSupPr>
-          <m:e>
-            <m:r>
-              <w:rPr>
-                <w:rFonts w:ascii="Cambria Math" w:eastAsiaTheme="minorEastAsia" w:hAnsi="Cambria Math"/>
-              </w:rPr>
-              <m:t>X</m:t>
-            </m:r>
-          </m:e>
-          <m:sup>
-            <m:r>
-              <w:rPr>
-                <w:rFonts w:ascii="Cambria Math" w:eastAsiaTheme="minorEastAsia" w:hAnsi="Cambria Math"/>
-              </w:rPr>
-              <m:t>T</m:t>
-            </m:r>
-          </m:sup>
-        </m:sSup>
-        <m:r>
-          <w:rPr>
-            <w:rFonts w:ascii="Cambria Math" w:eastAsiaTheme="minorEastAsia" w:hAnsi="Cambria Math"/>
-          </w:rPr>
-          <m:t>X)</m:t>
-        </m:r>
-      </m:oMath>
-      <w:r>
-        <w:rPr>
-          <w:rFonts w:eastAsiaTheme="minorEastAsia" w:hint="cs"/>
-          <w:rtl/>
-        </w:rPr>
-        <w:t xml:space="preserve">. כעת </w:t>
-      </w:r>
-      <w:r>
-        <w:rPr>
-          <w:rFonts w:eastAsiaTheme="minorEastAsia" w:hint="cs"/>
-          <w:rtl/>
-        </w:rPr>
-        <w:t>הראנו בסעיף 2 ש-</w:t>
-      </w:r>
-      <m:oMath>
-        <m:r>
-          <w:rPr>
-            <w:rFonts w:ascii="Cambria Math" w:eastAsiaTheme="minorEastAsia" w:hAnsi="Cambria Math"/>
-          </w:rPr>
-          <m:t>Im</m:t>
-        </m:r>
-        <m:d>
-          <m:dPr>
-            <m:ctrlPr>
-              <w:rPr>
-                <w:rFonts w:ascii="Cambria Math" w:eastAsiaTheme="minorEastAsia" w:hAnsi="Cambria Math"/>
-                <w:i/>
-              </w:rPr>
-            </m:ctrlPr>
-          </m:dPr>
-          <m:e>
-            <m:sSup>
-              <m:sSupPr>
-                <m:ctrlPr>
-                  <w:rPr>
-                    <w:rFonts w:ascii="Cambria Math" w:eastAsiaTheme="minorEastAsia" w:hAnsi="Cambria Math"/>
-                    <w:i/>
-                  </w:rPr>
-                </m:ctrlPr>
-              </m:sSupPr>
-              <m:e>
-                <m:r>
-                  <w:rPr>
-                    <w:rFonts w:ascii="Cambria Math" w:eastAsiaTheme="minorEastAsia" w:hAnsi="Cambria Math"/>
-                  </w:rPr>
-                  <m:t>A</m:t>
-                </m:r>
-              </m:e>
-              <m:sup>
-                <m:r>
-                  <w:rPr>
-                    <w:rFonts w:ascii="Cambria Math" w:eastAsiaTheme="minorEastAsia" w:hAnsi="Cambria Math"/>
-                  </w:rPr>
-                  <m:t>T</m:t>
-                </m:r>
-              </m:sup>
-            </m:sSup>
-          </m:e>
-        </m:d>
-        <m:r>
-          <w:rPr>
-            <w:rFonts w:ascii="Cambria Math" w:eastAsiaTheme="minorEastAsia" w:hAnsi="Cambria Math"/>
-          </w:rPr>
-          <m:t>=Ker</m:t>
-        </m:r>
-        <m:sSup>
-          <m:sSupPr>
-            <m:ctrlPr>
-              <w:rPr>
-                <w:rFonts w:ascii="Cambria Math" w:eastAsiaTheme="minorEastAsia" w:hAnsi="Cambria Math"/>
-                <w:i/>
-              </w:rPr>
-            </m:ctrlPr>
-          </m:sSupPr>
-          <m:e>
-            <m:d>
-              <m:dPr>
-                <m:ctrlPr>
-                  <w:rPr>
-                    <w:rFonts w:ascii="Cambria Math" w:eastAsiaTheme="minorEastAsia" w:hAnsi="Cambria Math"/>
-                    <w:i/>
-                  </w:rPr>
-                </m:ctrlPr>
-              </m:dPr>
-              <m:e>
-                <m:r>
-                  <w:rPr>
-                    <w:rFonts w:ascii="Cambria Math" w:eastAsiaTheme="minorEastAsia" w:hAnsi="Cambria Math"/>
-                  </w:rPr>
-                  <m:t>A</m:t>
-                </m:r>
-              </m:e>
-            </m:d>
-          </m:e>
-          <m:sup>
-            <m:r>
-              <w:rPr>
-                <w:rFonts w:ascii="Cambria Math" w:eastAsiaTheme="minorEastAsia" w:hAnsi="Cambria Math"/>
-              </w:rPr>
-              <m:t>⊥</m:t>
-            </m:r>
-          </m:sup>
-        </m:sSup>
-      </m:oMath>
-      <w:r>
-        <w:rPr>
-          <w:rFonts w:eastAsiaTheme="minorEastAsia" w:hint="cs"/>
-          <w:rtl/>
-        </w:rPr>
-        <w:t xml:space="preserve"> ובמקרה שלנו </w:t>
+        <w:t>. וסה"כ קיבלנו:</w:t>
       </w:r>
       <w:r>
         <w:rPr>
           <w:rFonts w:eastAsiaTheme="minorEastAsia"/>
+          <w:rtl/>
         </w:rPr>
         <w:br/>
       </w:r>
@@ -3671,97 +3554,39 @@
         <m:oMath>
           <m:r>
             <w:rPr>
-              <w:rFonts w:ascii="Cambria Math" w:eastAsiaTheme="minorEastAsia" w:hAnsi="Cambria Math"/>
+              <w:rFonts w:ascii="Cambria Math" w:hAnsi="Cambria Math"/>
             </w:rPr>
-            <m:t>Im</m:t>
+            <m:t>∞ solutions⇔y∈Im</m:t>
           </m:r>
           <m:d>
             <m:dPr>
               <m:ctrlPr>
                 <w:rPr>
-                  <w:rFonts w:ascii="Cambria Math" w:eastAsiaTheme="minorEastAsia" w:hAnsi="Cambria Math"/>
+                  <w:rFonts w:ascii="Cambria Math" w:hAnsi="Cambria Math"/>
                   <w:i/>
                 </w:rPr>
               </m:ctrlPr>
             </m:dPr>
             <m:e>
-              <m:sSup>
-                <m:sSupPr>
-                  <m:ctrlPr>
-                    <w:rPr>
-                      <w:rFonts w:ascii="Cambria Math" w:eastAsiaTheme="minorEastAsia" w:hAnsi="Cambria Math"/>
-                      <w:i/>
-                    </w:rPr>
-                  </m:ctrlPr>
-                </m:sSupPr>
-                <m:e>
-                  <m:d>
-                    <m:dPr>
-                      <m:ctrlPr>
-                        <w:rPr>
-                          <w:rFonts w:ascii="Cambria Math" w:eastAsiaTheme="minorEastAsia" w:hAnsi="Cambria Math"/>
-                          <w:i/>
-                        </w:rPr>
-                      </m:ctrlPr>
-                    </m:dPr>
-                    <m:e>
-                      <m:sSup>
-                        <m:sSupPr>
-                          <m:ctrlPr>
-                            <w:rPr>
-                              <w:rFonts w:ascii="Cambria Math" w:eastAsiaTheme="minorEastAsia" w:hAnsi="Cambria Math"/>
-                              <w:i/>
-                            </w:rPr>
-                          </m:ctrlPr>
-                        </m:sSupPr>
-                        <m:e>
-                          <m:r>
-                            <w:rPr>
-                              <w:rFonts w:ascii="Cambria Math" w:eastAsiaTheme="minorEastAsia" w:hAnsi="Cambria Math"/>
-                            </w:rPr>
-                            <m:t>X</m:t>
-                          </m:r>
-                        </m:e>
-                        <m:sup>
-                          <m:r>
-                            <w:rPr>
-                              <w:rFonts w:ascii="Cambria Math" w:eastAsiaTheme="minorEastAsia" w:hAnsi="Cambria Math"/>
-                            </w:rPr>
-                            <m:t>T</m:t>
-                          </m:r>
-                        </m:sup>
-                      </m:sSup>
-                      <m:r>
-                        <w:rPr>
-                          <w:rFonts w:ascii="Cambria Math" w:eastAsiaTheme="minorEastAsia" w:hAnsi="Cambria Math"/>
-                        </w:rPr>
-                        <m:t>X</m:t>
-                      </m:r>
-                    </m:e>
-                  </m:d>
-                </m:e>
-                <m:sup>
-                  <m:r>
-                    <w:rPr>
-                      <w:rFonts w:ascii="Cambria Math" w:eastAsiaTheme="minorEastAsia" w:hAnsi="Cambria Math"/>
-                    </w:rPr>
-                    <m:t>T</m:t>
-                  </m:r>
-                </m:sup>
-              </m:sSup>
+              <m:r>
+                <w:rPr>
+                  <w:rFonts w:ascii="Cambria Math" w:hAnsi="Cambria Math"/>
+                </w:rPr>
+                <m:t>X</m:t>
+              </m:r>
             </m:e>
           </m:d>
           <m:r>
             <w:rPr>
-              <w:rFonts w:ascii="Cambria Math" w:eastAsiaTheme="minorEastAsia" w:hAnsi="Cambria Math"/>
+              <w:rFonts w:ascii="Cambria Math" w:hAnsi="Cambria Math"/>
             </w:rPr>
-            <m:t>=Ker</m:t>
+            <m:t>⇔y∈Ker</m:t>
           </m:r>
           <m:sSup>
             <m:sSupPr>
               <m:ctrlPr>
                 <w:rPr>
-                  <w:rFonts w:ascii="Cambria Math" w:eastAsiaTheme="minorEastAsia" w:hAnsi="Cambria Math"/>
+                  <w:rFonts w:ascii="Cambria Math" w:hAnsi="Cambria Math"/>
                   <w:i/>
                 </w:rPr>
               </m:ctrlPr>
@@ -3771,7 +3596,7 @@
                 <m:dPr>
                   <m:ctrlPr>
                     <w:rPr>
-                      <w:rFonts w:ascii="Cambria Math" w:eastAsiaTheme="minorEastAsia" w:hAnsi="Cambria Math"/>
+                      <w:rFonts w:ascii="Cambria Math" w:hAnsi="Cambria Math"/>
                       <w:i/>
                     </w:rPr>
                   </m:ctrlPr>
@@ -3781,7 +3606,7 @@
                     <m:sSupPr>
                       <m:ctrlPr>
                         <w:rPr>
-                          <w:rFonts w:ascii="Cambria Math" w:eastAsiaTheme="minorEastAsia" w:hAnsi="Cambria Math"/>
+                          <w:rFonts w:ascii="Cambria Math" w:hAnsi="Cambria Math"/>
                           <w:i/>
                         </w:rPr>
                       </m:ctrlPr>
@@ -3789,7 +3614,7 @@
                     <m:e>
                       <m:r>
                         <w:rPr>
-                          <w:rFonts w:ascii="Cambria Math" w:eastAsiaTheme="minorEastAsia" w:hAnsi="Cambria Math"/>
+                          <w:rFonts w:ascii="Cambria Math" w:hAnsi="Cambria Math"/>
                         </w:rPr>
                         <m:t>X</m:t>
                       </m:r>
@@ -3797,183 +3622,70 @@
                     <m:sup>
                       <m:r>
                         <w:rPr>
-                          <w:rFonts w:ascii="Cambria Math" w:eastAsiaTheme="minorEastAsia" w:hAnsi="Cambria Math"/>
+                          <w:rFonts w:ascii="Cambria Math" w:hAnsi="Cambria Math"/>
                         </w:rPr>
                         <m:t>T</m:t>
                       </m:r>
                     </m:sup>
                   </m:sSup>
+                </m:e>
+              </m:d>
+            </m:e>
+            <m:sup>
+              <m:r>
+                <w:rPr>
+                  <w:rFonts w:ascii="Cambria Math" w:hAnsi="Cambria Math"/>
+                </w:rPr>
+                <m:t>⊥</m:t>
+              </m:r>
+            </m:sup>
+          </m:sSup>
+          <m:r>
+            <w:rPr>
+              <w:rFonts w:ascii="Cambria Math" w:hAnsi="Cambria Math"/>
+            </w:rPr>
+            <m:t>⇔y⊥Ker</m:t>
+          </m:r>
+          <m:d>
+            <m:dPr>
+              <m:ctrlPr>
+                <w:rPr>
+                  <w:rFonts w:ascii="Cambria Math" w:hAnsi="Cambria Math"/>
+                  <w:i/>
+                </w:rPr>
+              </m:ctrlPr>
+            </m:dPr>
+            <m:e>
+              <m:sSup>
+                <m:sSupPr>
+                  <m:ctrlPr>
+                    <w:rPr>
+                      <w:rFonts w:ascii="Cambria Math" w:hAnsi="Cambria Math"/>
+                      <w:i/>
+                    </w:rPr>
+                  </m:ctrlPr>
+                </m:sSupPr>
+                <m:e>
                   <m:r>
                     <w:rPr>
-                      <w:rFonts w:ascii="Cambria Math" w:eastAsiaTheme="minorEastAsia" w:hAnsi="Cambria Math"/>
+                      <w:rFonts w:ascii="Cambria Math" w:hAnsi="Cambria Math"/>
                     </w:rPr>
                     <m:t>X</m:t>
                   </m:r>
                 </m:e>
-              </m:d>
-            </m:e>
-            <m:sup>
-              <m:r>
-                <w:rPr>
-                  <w:rFonts w:ascii="Cambria Math" w:eastAsiaTheme="minorEastAsia" w:hAnsi="Cambria Math"/>
-                </w:rPr>
-                <m:t>⊥</m:t>
-              </m:r>
-            </m:sup>
-          </m:sSup>
-          <m:r>
-            <w:rPr>
-              <w:rFonts w:ascii="Cambria Math" w:eastAsiaTheme="minorEastAsia" w:hAnsi="Cambria Math"/>
-            </w:rPr>
-            <m:t>=Ker</m:t>
-          </m:r>
-          <m:sSup>
-            <m:sSupPr>
-              <m:ctrlPr>
-                <w:rPr>
-                  <w:rFonts w:ascii="Cambria Math" w:eastAsiaTheme="minorEastAsia" w:hAnsi="Cambria Math"/>
-                  <w:i/>
-                </w:rPr>
-              </m:ctrlPr>
-            </m:sSupPr>
-            <m:e>
-              <m:d>
-                <m:dPr>
-                  <m:ctrlPr>
-                    <w:rPr>
-                      <w:rFonts w:ascii="Cambria Math" w:eastAsiaTheme="minorEastAsia" w:hAnsi="Cambria Math"/>
-                      <w:i/>
-                    </w:rPr>
-                  </m:ctrlPr>
-                </m:dPr>
-                <m:e>
+                <m:sup>
                   <m:r>
                     <w:rPr>
-                      <w:rFonts w:ascii="Cambria Math" w:eastAsiaTheme="minorEastAsia" w:hAnsi="Cambria Math"/>
+                      <w:rFonts w:ascii="Cambria Math" w:hAnsi="Cambria Math"/>
                     </w:rPr>
-                    <m:t>X</m:t>
+                    <m:t>T</m:t>
                   </m:r>
-                </m:e>
-              </m:d>
+                </m:sup>
+              </m:sSup>
             </m:e>
-            <m:sup>
-              <m:r>
-                <w:rPr>
-                  <w:rFonts w:ascii="Cambria Math" w:eastAsiaTheme="minorEastAsia" w:hAnsi="Cambria Math"/>
-                </w:rPr>
-                <m:t>⊥</m:t>
-              </m:r>
-            </m:sup>
-          </m:sSup>
-          <m:r>
-            <m:rPr>
-              <m:sty m:val="p"/>
-            </m:rPr>
-            <w:rPr>
-              <w:rFonts w:eastAsiaTheme="minorEastAsia"/>
-            </w:rPr>
-            <w:br/>
-          </m:r>
+          </m:d>
         </m:oMath>
       </m:oMathPara>
-      <w:r>
-        <w:rPr>
-          <w:rFonts w:eastAsiaTheme="minorEastAsia" w:hint="cs"/>
-          <w:rtl/>
-        </w:rPr>
-        <w:t xml:space="preserve">לכן </w:t>
-      </w:r>
-      <m:oMath>
-        <m:r>
-          <w:rPr>
-            <w:rFonts w:ascii="Cambria Math" w:eastAsiaTheme="minorEastAsia" w:hAnsi="Cambria Math"/>
-          </w:rPr>
-          <m:t>y∈Im(</m:t>
-        </m:r>
-        <m:sSup>
-          <m:sSupPr>
-            <m:ctrlPr>
-              <w:rPr>
-                <w:rFonts w:ascii="Cambria Math" w:eastAsiaTheme="minorEastAsia" w:hAnsi="Cambria Math"/>
-                <w:i/>
-              </w:rPr>
-            </m:ctrlPr>
-          </m:sSupPr>
-          <m:e>
-            <m:r>
-              <w:rPr>
-                <w:rFonts w:ascii="Cambria Math" w:eastAsiaTheme="minorEastAsia" w:hAnsi="Cambria Math"/>
-              </w:rPr>
-              <m:t>X</m:t>
-            </m:r>
-          </m:e>
-          <m:sup>
-            <m:r>
-              <w:rPr>
-                <w:rFonts w:ascii="Cambria Math" w:eastAsiaTheme="minorEastAsia" w:hAnsi="Cambria Math"/>
-              </w:rPr>
-              <m:t>T</m:t>
-            </m:r>
-          </m:sup>
-        </m:sSup>
-        <m:r>
-          <w:rPr>
-            <w:rFonts w:ascii="Cambria Math" w:eastAsiaTheme="minorEastAsia" w:hAnsi="Cambria Math"/>
-          </w:rPr>
-          <m:t>X)</m:t>
-        </m:r>
-      </m:oMath>
-      <w:r>
-        <w:rPr>
-          <w:rFonts w:eastAsiaTheme="minorEastAsia" w:hint="cs"/>
-          <w:rtl/>
-        </w:rPr>
-        <w:t xml:space="preserve"> </w:t>
-      </w:r>
-      <w:r>
-        <w:rPr>
-          <w:rFonts w:eastAsiaTheme="minorEastAsia" w:hint="cs"/>
-          <w:rtl/>
-        </w:rPr>
-        <w:t>אם ורק אם</w:t>
-      </w:r>
-      <w:r>
-        <w:rPr>
-          <w:rFonts w:eastAsiaTheme="minorEastAsia" w:hint="cs"/>
-          <w:rtl/>
-        </w:rPr>
-        <w:t xml:space="preserve"> </w:t>
-      </w:r>
-      <m:oMath>
-        <m:r>
-          <w:rPr>
-            <w:rFonts w:ascii="Cambria Math" w:eastAsiaTheme="minorEastAsia" w:hAnsi="Cambria Math"/>
-          </w:rPr>
-          <m:t>y⊥Ker(X)</m:t>
-        </m:r>
-      </m:oMath>
-      <w:r>
-        <w:rPr>
-          <w:rFonts w:eastAsiaTheme="minorEastAsia" w:hint="cs"/>
-          <w:rtl/>
-        </w:rPr>
-        <w:t xml:space="preserve">. מכיוון שכל הגרירות הן דו-כיווניות נקבל שלמערכת המשוואות יש אינסוף פתרונות אם ורק אם </w:t>
-      </w:r>
-      <m:oMath>
-        <m:r>
-          <w:rPr>
-            <w:rFonts w:ascii="Cambria Math" w:eastAsiaTheme="minorEastAsia" w:hAnsi="Cambria Math"/>
-          </w:rPr>
-          <m:t>y⊥Ker(X)</m:t>
-        </m:r>
-      </m:oMath>
-      <w:r>
-        <w:rPr>
-          <w:rFonts w:eastAsiaTheme="minorEastAsia" w:hint="cs"/>
-          <w:rtl/>
-        </w:rPr>
-        <w:t>.</w:t>
-      </w:r>
     </w:p>
     <w:p>
       <w:pPr>
@@ -5668,6 +5380,7 @@
           <w:highlight w:val="yellow"/>
           <w:rtl/>
         </w:rPr>
+        <w:lastRenderedPageBreak/>
         <w:t xml:space="preserve">ראו סעיף </w:t>
       </w:r>
       <m:oMath>
@@ -6119,28 +5832,23 @@
       <w:r>
         <w:rPr>
           <w:rFonts w:eastAsiaTheme="minorEastAsia" w:hint="cs"/>
-          <w:highlight w:val="yellow"/>
-          <w:rtl/>
-        </w:rPr>
-        <w:t xml:space="preserve">מכיוון </w:t>
-      </w:r>
-      <w:proofErr w:type="spellStart"/>
-      <w:r>
-        <w:rPr>
-          <w:rFonts w:eastAsiaTheme="minorEastAsia" w:hint="cs"/>
-          <w:highlight w:val="yellow"/>
-          <w:rtl/>
-        </w:rPr>
-        <w:t>שהוקטורים</w:t>
-      </w:r>
-      <w:proofErr w:type="spellEnd"/>
-      <w:r>
-        <w:rPr>
-          <w:rFonts w:eastAsiaTheme="minorEastAsia" w:hint="cs"/>
-          <w:highlight w:val="yellow"/>
-          <w:rtl/>
-        </w:rPr>
-        <w:t xml:space="preserve"> </w:t>
+          <w:rtl/>
+        </w:rPr>
+        <w:t>מכיוון שהו</w:t>
+      </w:r>
+      <w:r>
+        <w:rPr>
+          <w:rFonts w:eastAsiaTheme="minorEastAsia" w:hint="cs"/>
+          <w:rtl/>
+        </w:rPr>
+        <w:t>ו</w:t>
+      </w:r>
+      <w:r>
+        <w:rPr>
+          <w:rFonts w:eastAsiaTheme="minorEastAsia" w:hint="cs"/>
+          <w:rtl/>
+        </w:rPr>
+        <w:t xml:space="preserve">קטורים </w:t>
       </w:r>
       <m:oMath>
         <m:sSub>
@@ -6149,7 +5857,6 @@
               <w:rPr>
                 <w:rFonts w:ascii="Cambria Math" w:eastAsiaTheme="minorEastAsia" w:hAnsi="Cambria Math"/>
                 <w:i/>
-                <w:highlight w:val="yellow"/>
               </w:rPr>
             </m:ctrlPr>
           </m:sSubPr>
@@ -6157,7 +5864,6 @@
             <m:r>
               <w:rPr>
                 <w:rFonts w:ascii="Cambria Math" w:eastAsiaTheme="minorEastAsia" w:hAnsi="Cambria Math"/>
-                <w:highlight w:val="yellow"/>
               </w:rPr>
               <m:t>v</m:t>
             </m:r>
@@ -6166,7 +5872,6 @@
             <m:r>
               <w:rPr>
                 <w:rFonts w:ascii="Cambria Math" w:eastAsiaTheme="minorEastAsia" w:hAnsi="Cambria Math"/>
-                <w:highlight w:val="yellow"/>
               </w:rPr>
               <m:t>1</m:t>
             </m:r>
@@ -6175,7 +5880,6 @@
         <m:r>
           <w:rPr>
             <w:rFonts w:ascii="Cambria Math" w:eastAsiaTheme="minorEastAsia" w:hAnsi="Cambria Math"/>
-            <w:highlight w:val="yellow"/>
           </w:rPr>
           <m:t>,…,</m:t>
         </m:r>
@@ -6185,7 +5889,6 @@
               <w:rPr>
                 <w:rFonts w:ascii="Cambria Math" w:eastAsiaTheme="minorEastAsia" w:hAnsi="Cambria Math"/>
                 <w:i/>
-                <w:highlight w:val="yellow"/>
               </w:rPr>
             </m:ctrlPr>
           </m:sSubPr>
@@ -6193,7 +5896,6 @@
             <m:r>
               <w:rPr>
                 <w:rFonts w:ascii="Cambria Math" w:eastAsiaTheme="minorEastAsia" w:hAnsi="Cambria Math"/>
-                <w:highlight w:val="yellow"/>
               </w:rPr>
               <m:t>v</m:t>
             </m:r>
@@ -6202,13 +5904,618 @@
             <m:r>
               <w:rPr>
                 <w:rFonts w:ascii="Cambria Math" w:eastAsiaTheme="minorEastAsia" w:hAnsi="Cambria Math"/>
-                <w:highlight w:val="yellow"/>
               </w:rPr>
               <m:t>k</m:t>
             </m:r>
           </m:sub>
         </m:sSub>
       </m:oMath>
+      <w:r>
+        <w:rPr>
+          <w:rFonts w:eastAsiaTheme="minorEastAsia" w:hint="cs"/>
+          <w:rtl/>
+        </w:rPr>
+        <w:t xml:space="preserve"> הינם בסיס אורתונ</w:t>
+      </w:r>
+      <w:proofErr w:type="spellStart"/>
+      <w:r>
+        <w:rPr>
+          <w:rFonts w:eastAsiaTheme="minorEastAsia" w:hint="cs"/>
+          <w:rtl/>
+        </w:rPr>
+        <w:t>ורמלי</w:t>
+      </w:r>
+      <w:proofErr w:type="spellEnd"/>
+      <w:r>
+        <w:rPr>
+          <w:rFonts w:eastAsiaTheme="minorEastAsia" w:hint="cs"/>
+          <w:rtl/>
+        </w:rPr>
+        <w:t xml:space="preserve"> </w:t>
+      </w:r>
+      <w:r>
+        <w:rPr>
+          <w:rFonts w:eastAsiaTheme="minorEastAsia" w:hint="cs"/>
+          <w:rtl/>
+        </w:rPr>
+        <w:t xml:space="preserve">כל מכפלה </w:t>
+      </w:r>
+      <m:oMath>
+        <m:sSubSup>
+          <m:sSubSupPr>
+            <m:ctrlPr>
+              <w:rPr>
+                <w:rFonts w:ascii="Cambria Math" w:eastAsiaTheme="minorEastAsia" w:hAnsi="Cambria Math"/>
+                <w:i/>
+              </w:rPr>
+            </m:ctrlPr>
+          </m:sSubSupPr>
+          <m:e>
+            <m:r>
+              <w:rPr>
+                <w:rFonts w:ascii="Cambria Math" w:eastAsiaTheme="minorEastAsia" w:hAnsi="Cambria Math"/>
+              </w:rPr>
+              <m:t>v</m:t>
+            </m:r>
+          </m:e>
+          <m:sub>
+            <m:r>
+              <w:rPr>
+                <w:rFonts w:ascii="Cambria Math" w:eastAsiaTheme="minorEastAsia" w:hAnsi="Cambria Math"/>
+              </w:rPr>
+              <m:t>i</m:t>
+            </m:r>
+          </m:sub>
+          <m:sup>
+            <m:r>
+              <w:rPr>
+                <w:rFonts w:ascii="Cambria Math" w:eastAsiaTheme="minorEastAsia" w:hAnsi="Cambria Math"/>
+              </w:rPr>
+              <m:t>T</m:t>
+            </m:r>
+          </m:sup>
+        </m:sSubSup>
+        <m:sSub>
+          <m:sSubPr>
+            <m:ctrlPr>
+              <w:rPr>
+                <w:rFonts w:ascii="Cambria Math" w:eastAsiaTheme="minorEastAsia" w:hAnsi="Cambria Math"/>
+                <w:i/>
+              </w:rPr>
+            </m:ctrlPr>
+          </m:sSubPr>
+          <m:e>
+            <m:r>
+              <w:rPr>
+                <w:rFonts w:ascii="Cambria Math" w:eastAsiaTheme="minorEastAsia" w:hAnsi="Cambria Math"/>
+              </w:rPr>
+              <m:t>v</m:t>
+            </m:r>
+          </m:e>
+          <m:sub>
+            <m:r>
+              <w:rPr>
+                <w:rFonts w:ascii="Cambria Math" w:eastAsiaTheme="minorEastAsia" w:hAnsi="Cambria Math"/>
+              </w:rPr>
+              <m:t>j</m:t>
+            </m:r>
+          </m:sub>
+        </m:sSub>
+        <m:r>
+          <w:rPr>
+            <w:rFonts w:ascii="Cambria Math" w:eastAsiaTheme="minorEastAsia" w:hAnsi="Cambria Math"/>
+          </w:rPr>
+          <m:t>=0, i≠j</m:t>
+        </m:r>
+      </m:oMath>
+      <w:r>
+        <w:rPr>
+          <w:rFonts w:eastAsiaTheme="minorEastAsia" w:hint="cs"/>
+          <w:rtl/>
+        </w:rPr>
+        <w:t xml:space="preserve">. לכן נסתכל על המכפלה </w:t>
+      </w:r>
+      <m:oMath>
+        <m:r>
+          <w:rPr>
+            <w:rFonts w:ascii="Cambria Math" w:eastAsiaTheme="minorEastAsia" w:hAnsi="Cambria Math"/>
+          </w:rPr>
+          <m:t>P⋅</m:t>
+        </m:r>
+        <m:sSub>
+          <m:sSubPr>
+            <m:ctrlPr>
+              <w:rPr>
+                <w:rFonts w:ascii="Cambria Math" w:eastAsiaTheme="minorEastAsia" w:hAnsi="Cambria Math"/>
+                <w:i/>
+              </w:rPr>
+            </m:ctrlPr>
+          </m:sSubPr>
+          <m:e>
+            <m:r>
+              <w:rPr>
+                <w:rFonts w:ascii="Cambria Math" w:eastAsiaTheme="minorEastAsia" w:hAnsi="Cambria Math"/>
+              </w:rPr>
+              <m:t>v</m:t>
+            </m:r>
+          </m:e>
+          <m:sub>
+            <m:r>
+              <w:rPr>
+                <w:rFonts w:ascii="Cambria Math" w:eastAsiaTheme="minorEastAsia" w:hAnsi="Cambria Math"/>
+              </w:rPr>
+              <m:t>i</m:t>
+            </m:r>
+          </m:sub>
+        </m:sSub>
+      </m:oMath>
+      <w:r>
+        <w:rPr>
+          <w:rFonts w:eastAsiaTheme="minorEastAsia" w:hint="cs"/>
+          <w:rtl/>
+        </w:rPr>
+        <w:t>:</w:t>
+      </w:r>
+      <w:r>
+        <w:rPr>
+          <w:rFonts w:eastAsiaTheme="minorEastAsia"/>
+          <w:rtl/>
+        </w:rPr>
+        <w:br/>
+      </w:r>
+      <m:oMathPara>
+        <m:oMath>
+          <m:r>
+            <w:rPr>
+              <w:rFonts w:ascii="Cambria Math" w:hAnsi="Cambria Math"/>
+            </w:rPr>
+            <m:t>P⋅</m:t>
+          </m:r>
+          <m:sSub>
+            <m:sSubPr>
+              <m:ctrlPr>
+                <w:rPr>
+                  <w:rFonts w:ascii="Cambria Math" w:hAnsi="Cambria Math"/>
+                  <w:i/>
+                </w:rPr>
+              </m:ctrlPr>
+            </m:sSubPr>
+            <m:e>
+              <m:r>
+                <w:rPr>
+                  <w:rFonts w:ascii="Cambria Math" w:hAnsi="Cambria Math"/>
+                </w:rPr>
+                <m:t>v</m:t>
+              </m:r>
+            </m:e>
+            <m:sub>
+              <m:r>
+                <w:rPr>
+                  <w:rFonts w:ascii="Cambria Math" w:hAnsi="Cambria Math"/>
+                </w:rPr>
+                <m:t>i</m:t>
+              </m:r>
+            </m:sub>
+          </m:sSub>
+          <m:r>
+            <w:rPr>
+              <w:rFonts w:ascii="Cambria Math" w:hAnsi="Cambria Math"/>
+            </w:rPr>
+            <m:t>=</m:t>
+          </m:r>
+          <m:nary>
+            <m:naryPr>
+              <m:chr m:val="∑"/>
+              <m:ctrlPr>
+                <w:rPr>
+                  <w:rFonts w:ascii="Cambria Math" w:hAnsi="Cambria Math"/>
+                  <w:i/>
+                </w:rPr>
+              </m:ctrlPr>
+            </m:naryPr>
+            <m:sub>
+              <m:r>
+                <w:rPr>
+                  <w:rFonts w:ascii="Cambria Math" w:hAnsi="Cambria Math"/>
+                </w:rPr>
+                <m:t>j=1</m:t>
+              </m:r>
+            </m:sub>
+            <m:sup>
+              <m:r>
+                <w:rPr>
+                  <w:rFonts w:ascii="Cambria Math" w:eastAsiaTheme="minorEastAsia" w:hAnsi="Cambria Math"/>
+                </w:rPr>
+                <m:t>k</m:t>
+              </m:r>
+            </m:sup>
+            <m:e>
+              <m:sSub>
+                <m:sSubPr>
+                  <m:ctrlPr>
+                    <w:rPr>
+                      <w:rFonts w:ascii="Cambria Math" w:hAnsi="Cambria Math"/>
+                      <w:i/>
+                    </w:rPr>
+                  </m:ctrlPr>
+                </m:sSubPr>
+                <m:e>
+                  <m:r>
+                    <w:rPr>
+                      <w:rFonts w:ascii="Cambria Math" w:hAnsi="Cambria Math"/>
+                    </w:rPr>
+                    <m:t>v</m:t>
+                  </m:r>
+                </m:e>
+                <m:sub>
+                  <m:r>
+                    <w:rPr>
+                      <w:rFonts w:ascii="Cambria Math" w:hAnsi="Cambria Math"/>
+                    </w:rPr>
+                    <m:t>j</m:t>
+                  </m:r>
+                </m:sub>
+              </m:sSub>
+              <m:sSubSup>
+                <m:sSubSupPr>
+                  <m:ctrlPr>
+                    <w:rPr>
+                      <w:rFonts w:ascii="Cambria Math" w:hAnsi="Cambria Math"/>
+                      <w:i/>
+                    </w:rPr>
+                  </m:ctrlPr>
+                </m:sSubSupPr>
+                <m:e>
+                  <m:r>
+                    <w:rPr>
+                      <w:rFonts w:ascii="Cambria Math" w:hAnsi="Cambria Math"/>
+                    </w:rPr>
+                    <m:t>v</m:t>
+                  </m:r>
+                </m:e>
+                <m:sub>
+                  <m:r>
+                    <w:rPr>
+                      <w:rFonts w:ascii="Cambria Math" w:hAnsi="Cambria Math"/>
+                    </w:rPr>
+                    <m:t>j</m:t>
+                  </m:r>
+                </m:sub>
+                <m:sup>
+                  <m:r>
+                    <w:rPr>
+                      <w:rFonts w:ascii="Cambria Math" w:hAnsi="Cambria Math"/>
+                    </w:rPr>
+                    <m:t>T</m:t>
+                  </m:r>
+                </m:sup>
+              </m:sSubSup>
+              <m:sSub>
+                <m:sSubPr>
+                  <m:ctrlPr>
+                    <w:rPr>
+                      <w:rFonts w:ascii="Cambria Math" w:hAnsi="Cambria Math"/>
+                      <w:i/>
+                    </w:rPr>
+                  </m:ctrlPr>
+                </m:sSubPr>
+                <m:e>
+                  <m:r>
+                    <w:rPr>
+                      <w:rFonts w:ascii="Cambria Math" w:hAnsi="Cambria Math"/>
+                    </w:rPr>
+                    <m:t>v</m:t>
+                  </m:r>
+                </m:e>
+                <m:sub>
+                  <m:r>
+                    <w:rPr>
+                      <w:rFonts w:ascii="Cambria Math" w:hAnsi="Cambria Math"/>
+                    </w:rPr>
+                    <m:t>i</m:t>
+                  </m:r>
+                </m:sub>
+              </m:sSub>
+              <m:ctrlPr>
+                <w:rPr>
+                  <w:rFonts w:ascii="Cambria Math" w:eastAsiaTheme="minorEastAsia" w:hAnsi="Cambria Math"/>
+                  <w:i/>
+                </w:rPr>
+              </m:ctrlPr>
+            </m:e>
+          </m:nary>
+          <m:r>
+            <w:rPr>
+              <w:rFonts w:ascii="Cambria Math" w:eastAsiaTheme="minorEastAsia" w:hAnsi="Cambria Math"/>
+            </w:rPr>
+            <m:t>=</m:t>
+          </m:r>
+          <m:sSub>
+            <m:sSubPr>
+              <m:ctrlPr>
+                <w:rPr>
+                  <w:rFonts w:ascii="Cambria Math" w:eastAsiaTheme="minorEastAsia" w:hAnsi="Cambria Math"/>
+                  <w:i/>
+                </w:rPr>
+              </m:ctrlPr>
+            </m:sSubPr>
+            <m:e>
+              <m:r>
+                <w:rPr>
+                  <w:rFonts w:ascii="Cambria Math" w:eastAsiaTheme="minorEastAsia" w:hAnsi="Cambria Math"/>
+                </w:rPr>
+                <m:t>v</m:t>
+              </m:r>
+            </m:e>
+            <m:sub>
+              <m:r>
+                <w:rPr>
+                  <w:rFonts w:ascii="Cambria Math" w:eastAsiaTheme="minorEastAsia" w:hAnsi="Cambria Math"/>
+                </w:rPr>
+                <m:t>i</m:t>
+              </m:r>
+            </m:sub>
+          </m:sSub>
+          <m:sSubSup>
+            <m:sSubSupPr>
+              <m:ctrlPr>
+                <w:rPr>
+                  <w:rFonts w:ascii="Cambria Math" w:eastAsiaTheme="minorEastAsia" w:hAnsi="Cambria Math"/>
+                  <w:i/>
+                </w:rPr>
+              </m:ctrlPr>
+            </m:sSubSupPr>
+            <m:e>
+              <m:r>
+                <w:rPr>
+                  <w:rFonts w:ascii="Cambria Math" w:eastAsiaTheme="minorEastAsia" w:hAnsi="Cambria Math"/>
+                </w:rPr>
+                <m:t>v</m:t>
+              </m:r>
+            </m:e>
+            <m:sub>
+              <m:r>
+                <w:rPr>
+                  <w:rFonts w:ascii="Cambria Math" w:eastAsiaTheme="minorEastAsia" w:hAnsi="Cambria Math"/>
+                </w:rPr>
+                <m:t>i</m:t>
+              </m:r>
+            </m:sub>
+            <m:sup>
+              <m:r>
+                <w:rPr>
+                  <w:rFonts w:ascii="Cambria Math" w:eastAsiaTheme="minorEastAsia" w:hAnsi="Cambria Math"/>
+                </w:rPr>
+                <m:t>T</m:t>
+              </m:r>
+            </m:sup>
+          </m:sSubSup>
+          <m:sSub>
+            <m:sSubPr>
+              <m:ctrlPr>
+                <w:rPr>
+                  <w:rFonts w:ascii="Cambria Math" w:eastAsiaTheme="minorEastAsia" w:hAnsi="Cambria Math"/>
+                  <w:i/>
+                </w:rPr>
+              </m:ctrlPr>
+            </m:sSubPr>
+            <m:e>
+              <m:r>
+                <w:rPr>
+                  <w:rFonts w:ascii="Cambria Math" w:eastAsiaTheme="minorEastAsia" w:hAnsi="Cambria Math"/>
+                </w:rPr>
+                <m:t>v</m:t>
+              </m:r>
+            </m:e>
+            <m:sub>
+              <m:r>
+                <w:rPr>
+                  <w:rFonts w:ascii="Cambria Math" w:eastAsiaTheme="minorEastAsia" w:hAnsi="Cambria Math"/>
+                </w:rPr>
+                <m:t>i</m:t>
+              </m:r>
+            </m:sub>
+          </m:sSub>
+          <m:r>
+            <w:rPr>
+              <w:rFonts w:ascii="Cambria Math" w:eastAsiaTheme="minorEastAsia" w:hAnsi="Cambria Math"/>
+            </w:rPr>
+            <m:t>=</m:t>
+          </m:r>
+          <m:sSub>
+            <m:sSubPr>
+              <m:ctrlPr>
+                <w:rPr>
+                  <w:rFonts w:ascii="Cambria Math" w:eastAsiaTheme="minorEastAsia" w:hAnsi="Cambria Math"/>
+                  <w:i/>
+                </w:rPr>
+              </m:ctrlPr>
+            </m:sSubPr>
+            <m:e>
+              <m:r>
+                <w:rPr>
+                  <w:rFonts w:ascii="Cambria Math" w:eastAsiaTheme="minorEastAsia" w:hAnsi="Cambria Math"/>
+                </w:rPr>
+                <m:t>v</m:t>
+              </m:r>
+            </m:e>
+            <m:sub>
+              <m:r>
+                <w:rPr>
+                  <w:rFonts w:ascii="Cambria Math" w:eastAsiaTheme="minorEastAsia" w:hAnsi="Cambria Math"/>
+                </w:rPr>
+                <m:t>i</m:t>
+              </m:r>
+            </m:sub>
+          </m:sSub>
+          <m:sSup>
+            <m:sSupPr>
+              <m:ctrlPr>
+                <w:rPr>
+                  <w:rFonts w:ascii="Cambria Math" w:eastAsiaTheme="minorEastAsia" w:hAnsi="Cambria Math"/>
+                  <w:i/>
+                </w:rPr>
+              </m:ctrlPr>
+            </m:sSupPr>
+            <m:e>
+              <m:d>
+                <m:dPr>
+                  <m:begChr m:val="|"/>
+                  <m:endChr m:val="|"/>
+                  <m:ctrlPr>
+                    <w:rPr>
+                      <w:rFonts w:ascii="Cambria Math" w:eastAsiaTheme="minorEastAsia" w:hAnsi="Cambria Math"/>
+                      <w:i/>
+                    </w:rPr>
+                  </m:ctrlPr>
+                </m:dPr>
+                <m:e>
+                  <m:d>
+                    <m:dPr>
+                      <m:begChr m:val="|"/>
+                      <m:endChr m:val="|"/>
+                      <m:ctrlPr>
+                        <w:rPr>
+                          <w:rFonts w:ascii="Cambria Math" w:eastAsiaTheme="minorEastAsia" w:hAnsi="Cambria Math"/>
+                          <w:i/>
+                        </w:rPr>
+                      </m:ctrlPr>
+                    </m:dPr>
+                    <m:e>
+                      <m:sSub>
+                        <m:sSubPr>
+                          <m:ctrlPr>
+                            <w:rPr>
+                              <w:rFonts w:ascii="Cambria Math" w:eastAsiaTheme="minorEastAsia" w:hAnsi="Cambria Math"/>
+                              <w:i/>
+                            </w:rPr>
+                          </m:ctrlPr>
+                        </m:sSubPr>
+                        <m:e>
+                          <m:r>
+                            <w:rPr>
+                              <w:rFonts w:ascii="Cambria Math" w:eastAsiaTheme="minorEastAsia" w:hAnsi="Cambria Math"/>
+                            </w:rPr>
+                            <m:t>v</m:t>
+                          </m:r>
+                        </m:e>
+                        <m:sub>
+                          <m:r>
+                            <w:rPr>
+                              <w:rFonts w:ascii="Cambria Math" w:eastAsiaTheme="minorEastAsia" w:hAnsi="Cambria Math"/>
+                            </w:rPr>
+                            <m:t>i</m:t>
+                          </m:r>
+                        </m:sub>
+                      </m:sSub>
+                    </m:e>
+                  </m:d>
+                </m:e>
+              </m:d>
+            </m:e>
+            <m:sup>
+              <m:r>
+                <w:rPr>
+                  <w:rFonts w:ascii="Cambria Math" w:eastAsiaTheme="minorEastAsia" w:hAnsi="Cambria Math"/>
+                </w:rPr>
+                <m:t>2</m:t>
+              </m:r>
+            </m:sup>
+          </m:sSup>
+          <m:r>
+            <w:rPr>
+              <w:rFonts w:ascii="Cambria Math" w:eastAsiaTheme="minorEastAsia" w:hAnsi="Cambria Math"/>
+            </w:rPr>
+            <m:t>=</m:t>
+          </m:r>
+          <m:sSub>
+            <m:sSubPr>
+              <m:ctrlPr>
+                <w:rPr>
+                  <w:rFonts w:ascii="Cambria Math" w:eastAsiaTheme="minorEastAsia" w:hAnsi="Cambria Math"/>
+                  <w:i/>
+                </w:rPr>
+              </m:ctrlPr>
+            </m:sSubPr>
+            <m:e>
+              <m:r>
+                <w:rPr>
+                  <w:rFonts w:ascii="Cambria Math" w:eastAsiaTheme="minorEastAsia" w:hAnsi="Cambria Math"/>
+                </w:rPr>
+                <m:t>v</m:t>
+              </m:r>
+            </m:e>
+            <m:sub>
+              <m:r>
+                <w:rPr>
+                  <w:rFonts w:ascii="Cambria Math" w:eastAsiaTheme="minorEastAsia" w:hAnsi="Cambria Math"/>
+                </w:rPr>
+                <m:t>i</m:t>
+              </m:r>
+            </m:sub>
+          </m:sSub>
+          <m:r>
+            <w:rPr>
+              <w:rFonts w:ascii="Cambria Math" w:eastAsiaTheme="minorEastAsia" w:hAnsi="Cambria Math"/>
+            </w:rPr>
+            <m:t>⋅1=</m:t>
+          </m:r>
+          <m:sSub>
+            <m:sSubPr>
+              <m:ctrlPr>
+                <w:rPr>
+                  <w:rFonts w:ascii="Cambria Math" w:eastAsiaTheme="minorEastAsia" w:hAnsi="Cambria Math"/>
+                  <w:i/>
+                </w:rPr>
+              </m:ctrlPr>
+            </m:sSubPr>
+            <m:e>
+              <m:r>
+                <w:rPr>
+                  <w:rFonts w:ascii="Cambria Math" w:eastAsiaTheme="minorEastAsia" w:hAnsi="Cambria Math"/>
+                </w:rPr>
+                <m:t>v</m:t>
+              </m:r>
+            </m:e>
+            <m:sub>
+              <m:r>
+                <w:rPr>
+                  <w:rFonts w:ascii="Cambria Math" w:eastAsiaTheme="minorEastAsia" w:hAnsi="Cambria Math"/>
+                </w:rPr>
+                <m:t>i</m:t>
+              </m:r>
+            </m:sub>
+          </m:sSub>
+          <m:r>
+            <w:rPr>
+              <w:rFonts w:eastAsiaTheme="minorEastAsia"/>
+              <w:rtl/>
+            </w:rPr>
+            <w:br/>
+          </m:r>
+        </m:oMath>
+      </m:oMathPara>
+      <w:r>
+        <w:rPr>
+          <w:rFonts w:eastAsiaTheme="minorEastAsia" w:hint="cs"/>
+          <w:rtl/>
+        </w:rPr>
+        <w:t>ולכן הערך העצמי שמתאים לו</w:t>
+      </w:r>
+      <w:r>
+        <w:rPr>
+          <w:rFonts w:eastAsiaTheme="minorEastAsia" w:hint="cs"/>
+          <w:rtl/>
+        </w:rPr>
+        <w:t>ו</w:t>
+      </w:r>
+      <w:r>
+        <w:rPr>
+          <w:rFonts w:eastAsiaTheme="minorEastAsia" w:hint="cs"/>
+          <w:rtl/>
+        </w:rPr>
+        <w:t>קטורים האלו הוא 1.</w:t>
+      </w:r>
     </w:p>
     <w:p>
       <w:pPr>
@@ -6874,17 +7181,941 @@
           <w:ilvl w:val="1"/>
           <w:numId w:val="1"/>
         </w:numPr>
-        <w:rPr>
-          <w:highlight w:val="yellow"/>
-        </w:rPr>
       </w:pPr>
       <w:r>
         <w:rPr>
           <w:rFonts w:eastAsiaTheme="minorEastAsia" w:hint="cs"/>
-          <w:highlight w:val="yellow"/>
-          <w:rtl/>
-        </w:rPr>
-        <w:t>צריך להוכיח את זה איכשהו.</w:t>
+          <w:rtl/>
+        </w:rPr>
+        <w:t>מכיוון שנתון</w:t>
+      </w:r>
+      <w:r>
+        <w:rPr>
+          <w:rFonts w:eastAsiaTheme="minorEastAsia" w:hint="cs"/>
+          <w:rtl/>
+        </w:rPr>
+        <w:t xml:space="preserve"> ש-</w:t>
+      </w:r>
+      <m:oMath>
+        <m:sSub>
+          <m:sSubPr>
+            <m:ctrlPr>
+              <w:rPr>
+                <w:rFonts w:ascii="Cambria Math" w:eastAsiaTheme="minorEastAsia" w:hAnsi="Cambria Math"/>
+                <w:i/>
+              </w:rPr>
+            </m:ctrlPr>
+          </m:sSubPr>
+          <m:e>
+            <m:r>
+              <w:rPr>
+                <w:rFonts w:ascii="Cambria Math" w:eastAsiaTheme="minorEastAsia" w:hAnsi="Cambria Math"/>
+              </w:rPr>
+              <m:t>v</m:t>
+            </m:r>
+          </m:e>
+          <m:sub>
+            <m:r>
+              <w:rPr>
+                <w:rFonts w:ascii="Cambria Math" w:eastAsiaTheme="minorEastAsia" w:hAnsi="Cambria Math"/>
+              </w:rPr>
+              <m:t>1</m:t>
+            </m:r>
+          </m:sub>
+        </m:sSub>
+        <m:r>
+          <w:rPr>
+            <w:rFonts w:ascii="Cambria Math" w:eastAsiaTheme="minorEastAsia" w:hAnsi="Cambria Math"/>
+          </w:rPr>
+          <m:t xml:space="preserve">,…, </m:t>
+        </m:r>
+        <m:sSub>
+          <m:sSubPr>
+            <m:ctrlPr>
+              <w:rPr>
+                <w:rFonts w:ascii="Cambria Math" w:eastAsiaTheme="minorEastAsia" w:hAnsi="Cambria Math"/>
+                <w:i/>
+              </w:rPr>
+            </m:ctrlPr>
+          </m:sSubPr>
+          <m:e>
+            <m:r>
+              <w:rPr>
+                <w:rFonts w:ascii="Cambria Math" w:eastAsiaTheme="minorEastAsia" w:hAnsi="Cambria Math"/>
+              </w:rPr>
+              <m:t>v</m:t>
+            </m:r>
+          </m:e>
+          <m:sub>
+            <m:r>
+              <w:rPr>
+                <w:rFonts w:ascii="Cambria Math" w:eastAsiaTheme="minorEastAsia" w:hAnsi="Cambria Math"/>
+              </w:rPr>
+              <m:t>k</m:t>
+            </m:r>
+          </m:sub>
+        </m:sSub>
+      </m:oMath>
+      <w:r>
+        <w:rPr>
+          <w:rFonts w:eastAsiaTheme="minorEastAsia" w:hint="cs"/>
+          <w:rtl/>
+        </w:rPr>
+        <w:t xml:space="preserve"> הם בסיס </w:t>
+      </w:r>
+      <w:proofErr w:type="spellStart"/>
+      <w:r>
+        <w:rPr>
+          <w:rFonts w:eastAsiaTheme="minorEastAsia" w:hint="cs"/>
+          <w:rtl/>
+        </w:rPr>
+        <w:t>אורתונורמלי</w:t>
+      </w:r>
+      <w:proofErr w:type="spellEnd"/>
+      <w:r>
+        <w:rPr>
+          <w:rFonts w:eastAsiaTheme="minorEastAsia" w:hint="cs"/>
+          <w:rtl/>
+        </w:rPr>
+        <w:t xml:space="preserve">, כל מכפלה </w:t>
+      </w:r>
+      <m:oMath>
+        <m:sSubSup>
+          <m:sSubSupPr>
+            <m:ctrlPr>
+              <w:rPr>
+                <w:rFonts w:ascii="Cambria Math" w:eastAsiaTheme="minorEastAsia" w:hAnsi="Cambria Math"/>
+                <w:i/>
+              </w:rPr>
+            </m:ctrlPr>
+          </m:sSubSupPr>
+          <m:e>
+            <m:r>
+              <w:rPr>
+                <w:rFonts w:ascii="Cambria Math" w:eastAsiaTheme="minorEastAsia" w:hAnsi="Cambria Math"/>
+              </w:rPr>
+              <m:t>v</m:t>
+            </m:r>
+          </m:e>
+          <m:sub>
+            <m:r>
+              <w:rPr>
+                <w:rFonts w:ascii="Cambria Math" w:eastAsiaTheme="minorEastAsia" w:hAnsi="Cambria Math"/>
+              </w:rPr>
+              <m:t>i</m:t>
+            </m:r>
+          </m:sub>
+          <m:sup>
+            <m:r>
+              <w:rPr>
+                <w:rFonts w:ascii="Cambria Math" w:eastAsiaTheme="minorEastAsia" w:hAnsi="Cambria Math"/>
+              </w:rPr>
+              <m:t>T</m:t>
+            </m:r>
+          </m:sup>
+        </m:sSubSup>
+        <m:sSub>
+          <m:sSubPr>
+            <m:ctrlPr>
+              <w:rPr>
+                <w:rFonts w:ascii="Cambria Math" w:eastAsiaTheme="minorEastAsia" w:hAnsi="Cambria Math"/>
+                <w:i/>
+              </w:rPr>
+            </m:ctrlPr>
+          </m:sSubPr>
+          <m:e>
+            <m:r>
+              <w:rPr>
+                <w:rFonts w:ascii="Cambria Math" w:eastAsiaTheme="minorEastAsia" w:hAnsi="Cambria Math"/>
+              </w:rPr>
+              <m:t>v</m:t>
+            </m:r>
+          </m:e>
+          <m:sub>
+            <m:r>
+              <w:rPr>
+                <w:rFonts w:ascii="Cambria Math" w:eastAsiaTheme="minorEastAsia" w:hAnsi="Cambria Math"/>
+              </w:rPr>
+              <m:t>j</m:t>
+            </m:r>
+          </m:sub>
+        </m:sSub>
+        <m:r>
+          <w:rPr>
+            <w:rFonts w:ascii="Cambria Math" w:eastAsiaTheme="minorEastAsia" w:hAnsi="Cambria Math"/>
+          </w:rPr>
+          <m:t>=0, i≠j</m:t>
+        </m:r>
+      </m:oMath>
+      <w:r>
+        <w:rPr>
+          <w:rFonts w:eastAsiaTheme="minorEastAsia" w:hint="cs"/>
+          <w:rtl/>
+        </w:rPr>
+        <w:t xml:space="preserve"> ולכן כאשר נסתכל על </w:t>
+      </w:r>
+      <m:oMath>
+        <m:sSup>
+          <m:sSupPr>
+            <m:ctrlPr>
+              <w:rPr>
+                <w:rFonts w:ascii="Cambria Math" w:eastAsiaTheme="minorEastAsia" w:hAnsi="Cambria Math"/>
+                <w:i/>
+              </w:rPr>
+            </m:ctrlPr>
+          </m:sSupPr>
+          <m:e>
+            <m:r>
+              <w:rPr>
+                <w:rFonts w:ascii="Cambria Math" w:eastAsiaTheme="minorEastAsia" w:hAnsi="Cambria Math"/>
+              </w:rPr>
+              <m:t>P</m:t>
+            </m:r>
+          </m:e>
+          <m:sup>
+            <m:r>
+              <w:rPr>
+                <w:rFonts w:ascii="Cambria Math" w:eastAsiaTheme="minorEastAsia" w:hAnsi="Cambria Math"/>
+              </w:rPr>
+              <m:t>2</m:t>
+            </m:r>
+          </m:sup>
+        </m:sSup>
+      </m:oMath>
+      <w:r>
+        <w:rPr>
+          <w:rFonts w:eastAsiaTheme="minorEastAsia" w:hint="cs"/>
+          <w:rtl/>
+        </w:rPr>
+        <w:t xml:space="preserve"> נקבל:</w:t>
+      </w:r>
+      <w:r>
+        <w:rPr>
+          <w:rFonts w:eastAsiaTheme="minorEastAsia"/>
+          <w:rtl/>
+        </w:rPr>
+        <w:br/>
+      </w:r>
+      <m:oMathPara>
+        <m:oMath>
+          <m:sSup>
+            <m:sSupPr>
+              <m:ctrlPr>
+                <w:rPr>
+                  <w:rFonts w:ascii="Cambria Math" w:hAnsi="Cambria Math"/>
+                  <w:i/>
+                </w:rPr>
+              </m:ctrlPr>
+            </m:sSupPr>
+            <m:e>
+              <m:r>
+                <w:rPr>
+                  <w:rFonts w:ascii="Cambria Math" w:hAnsi="Cambria Math"/>
+                </w:rPr>
+                <m:t>P</m:t>
+              </m:r>
+            </m:e>
+            <m:sup>
+              <m:r>
+                <w:rPr>
+                  <w:rFonts w:ascii="Cambria Math" w:hAnsi="Cambria Math"/>
+                </w:rPr>
+                <m:t>2</m:t>
+              </m:r>
+            </m:sup>
+          </m:sSup>
+          <m:r>
+            <w:rPr>
+              <w:rFonts w:ascii="Cambria Math" w:hAnsi="Cambria Math"/>
+            </w:rPr>
+            <m:t>=</m:t>
+          </m:r>
+          <m:nary>
+            <m:naryPr>
+              <m:chr m:val="∑"/>
+              <m:ctrlPr>
+                <w:rPr>
+                  <w:rFonts w:ascii="Cambria Math" w:hAnsi="Cambria Math"/>
+                  <w:i/>
+                </w:rPr>
+              </m:ctrlPr>
+            </m:naryPr>
+            <m:sub>
+              <m:r>
+                <w:rPr>
+                  <w:rFonts w:ascii="Cambria Math" w:hAnsi="Cambria Math"/>
+                </w:rPr>
+                <m:t>i=1</m:t>
+              </m:r>
+            </m:sub>
+            <m:sup>
+              <m:r>
+                <w:rPr>
+                  <w:rFonts w:ascii="Cambria Math" w:hAnsi="Cambria Math"/>
+                </w:rPr>
+                <m:t>k</m:t>
+              </m:r>
+            </m:sup>
+            <m:e>
+              <m:nary>
+                <m:naryPr>
+                  <m:chr m:val="∑"/>
+                  <m:ctrlPr>
+                    <w:rPr>
+                      <w:rFonts w:ascii="Cambria Math" w:hAnsi="Cambria Math"/>
+                      <w:i/>
+                    </w:rPr>
+                  </m:ctrlPr>
+                </m:naryPr>
+                <m:sub>
+                  <m:r>
+                    <w:rPr>
+                      <w:rFonts w:ascii="Cambria Math" w:hAnsi="Cambria Math"/>
+                    </w:rPr>
+                    <m:t>j=1</m:t>
+                  </m:r>
+                </m:sub>
+                <m:sup>
+                  <m:r>
+                    <w:rPr>
+                      <w:rFonts w:ascii="Cambria Math" w:hAnsi="Cambria Math"/>
+                    </w:rPr>
+                    <m:t>k</m:t>
+                  </m:r>
+                </m:sup>
+                <m:e>
+                  <m:sSub>
+                    <m:sSubPr>
+                      <m:ctrlPr>
+                        <w:rPr>
+                          <w:rFonts w:ascii="Cambria Math" w:hAnsi="Cambria Math"/>
+                          <w:i/>
+                        </w:rPr>
+                      </m:ctrlPr>
+                    </m:sSubPr>
+                    <m:e>
+                      <m:r>
+                        <w:rPr>
+                          <w:rFonts w:ascii="Cambria Math" w:hAnsi="Cambria Math"/>
+                        </w:rPr>
+                        <m:t>v</m:t>
+                      </m:r>
+                    </m:e>
+                    <m:sub>
+                      <m:r>
+                        <w:rPr>
+                          <w:rFonts w:ascii="Cambria Math" w:hAnsi="Cambria Math"/>
+                        </w:rPr>
+                        <m:t>i</m:t>
+                      </m:r>
+                    </m:sub>
+                  </m:sSub>
+                  <m:sSubSup>
+                    <m:sSubSupPr>
+                      <m:ctrlPr>
+                        <w:rPr>
+                          <w:rFonts w:ascii="Cambria Math" w:hAnsi="Cambria Math"/>
+                          <w:i/>
+                        </w:rPr>
+                      </m:ctrlPr>
+                    </m:sSubSupPr>
+                    <m:e>
+                      <m:r>
+                        <w:rPr>
+                          <w:rFonts w:ascii="Cambria Math" w:hAnsi="Cambria Math"/>
+                        </w:rPr>
+                        <m:t>v</m:t>
+                      </m:r>
+                    </m:e>
+                    <m:sub>
+                      <m:r>
+                        <w:rPr>
+                          <w:rFonts w:ascii="Cambria Math" w:hAnsi="Cambria Math"/>
+                        </w:rPr>
+                        <m:t>i</m:t>
+                      </m:r>
+                    </m:sub>
+                    <m:sup>
+                      <m:r>
+                        <w:rPr>
+                          <w:rFonts w:ascii="Cambria Math" w:hAnsi="Cambria Math"/>
+                        </w:rPr>
+                        <m:t>T</m:t>
+                      </m:r>
+                    </m:sup>
+                  </m:sSubSup>
+                  <m:r>
+                    <w:rPr>
+                      <w:rFonts w:ascii="Cambria Math" w:hAnsi="Cambria Math"/>
+                    </w:rPr>
+                    <m:t>⋅</m:t>
+                  </m:r>
+                  <m:sSub>
+                    <m:sSubPr>
+                      <m:ctrlPr>
+                        <w:rPr>
+                          <w:rFonts w:ascii="Cambria Math" w:hAnsi="Cambria Math"/>
+                          <w:i/>
+                        </w:rPr>
+                      </m:ctrlPr>
+                    </m:sSubPr>
+                    <m:e>
+                      <m:r>
+                        <w:rPr>
+                          <w:rFonts w:ascii="Cambria Math" w:hAnsi="Cambria Math"/>
+                        </w:rPr>
+                        <m:t>v</m:t>
+                      </m:r>
+                    </m:e>
+                    <m:sub>
+                      <m:r>
+                        <w:rPr>
+                          <w:rFonts w:ascii="Cambria Math" w:hAnsi="Cambria Math"/>
+                        </w:rPr>
+                        <m:t>j</m:t>
+                      </m:r>
+                    </m:sub>
+                  </m:sSub>
+                  <m:sSubSup>
+                    <m:sSubSupPr>
+                      <m:ctrlPr>
+                        <w:rPr>
+                          <w:rFonts w:ascii="Cambria Math" w:hAnsi="Cambria Math"/>
+                          <w:i/>
+                        </w:rPr>
+                      </m:ctrlPr>
+                    </m:sSubSupPr>
+                    <m:e>
+                      <m:r>
+                        <w:rPr>
+                          <w:rFonts w:ascii="Cambria Math" w:hAnsi="Cambria Math"/>
+                        </w:rPr>
+                        <m:t>v</m:t>
+                      </m:r>
+                    </m:e>
+                    <m:sub>
+                      <m:r>
+                        <w:rPr>
+                          <w:rFonts w:ascii="Cambria Math" w:hAnsi="Cambria Math"/>
+                        </w:rPr>
+                        <m:t>j</m:t>
+                      </m:r>
+                    </m:sub>
+                    <m:sup>
+                      <m:r>
+                        <w:rPr>
+                          <w:rFonts w:ascii="Cambria Math" w:hAnsi="Cambria Math"/>
+                        </w:rPr>
+                        <m:t>T</m:t>
+                      </m:r>
+                    </m:sup>
+                  </m:sSubSup>
+                </m:e>
+              </m:nary>
+            </m:e>
+          </m:nary>
+          <m:r>
+            <w:rPr>
+              <w:rFonts w:ascii="Cambria Math" w:hAnsi="Cambria Math"/>
+            </w:rPr>
+            <m:t>=</m:t>
+          </m:r>
+          <m:nary>
+            <m:naryPr>
+              <m:chr m:val="∑"/>
+              <m:ctrlPr>
+                <w:rPr>
+                  <w:rFonts w:ascii="Cambria Math" w:hAnsi="Cambria Math"/>
+                  <w:i/>
+                </w:rPr>
+              </m:ctrlPr>
+            </m:naryPr>
+            <m:sub>
+              <m:r>
+                <w:rPr>
+                  <w:rFonts w:ascii="Cambria Math" w:hAnsi="Cambria Math"/>
+                </w:rPr>
+                <m:t>i</m:t>
+              </m:r>
+              <m:r>
+                <w:rPr>
+                  <w:rFonts w:ascii="Cambria Math" w:hAnsi="Cambria Math"/>
+                </w:rPr>
+                <m:t>=1</m:t>
+              </m:r>
+            </m:sub>
+            <m:sup>
+              <m:r>
+                <w:rPr>
+                  <w:rFonts w:ascii="Cambria Math" w:hAnsi="Cambria Math"/>
+                </w:rPr>
+                <m:t>k</m:t>
+              </m:r>
+            </m:sup>
+            <m:e>
+              <m:sSub>
+                <m:sSubPr>
+                  <m:ctrlPr>
+                    <w:rPr>
+                      <w:rFonts w:ascii="Cambria Math" w:hAnsi="Cambria Math"/>
+                      <w:i/>
+                    </w:rPr>
+                  </m:ctrlPr>
+                </m:sSubPr>
+                <m:e>
+                  <m:r>
+                    <w:rPr>
+                      <w:rFonts w:ascii="Cambria Math" w:hAnsi="Cambria Math"/>
+                    </w:rPr>
+                    <m:t>v</m:t>
+                  </m:r>
+                </m:e>
+                <m:sub>
+                  <m:r>
+                    <w:rPr>
+                      <w:rFonts w:ascii="Cambria Math" w:hAnsi="Cambria Math"/>
+                    </w:rPr>
+                    <m:t>i</m:t>
+                  </m:r>
+                </m:sub>
+              </m:sSub>
+              <m:sSubSup>
+                <m:sSubSupPr>
+                  <m:ctrlPr>
+                    <w:rPr>
+                      <w:rFonts w:ascii="Cambria Math" w:hAnsi="Cambria Math"/>
+                      <w:i/>
+                    </w:rPr>
+                  </m:ctrlPr>
+                </m:sSubSupPr>
+                <m:e>
+                  <m:r>
+                    <w:rPr>
+                      <w:rFonts w:ascii="Cambria Math" w:hAnsi="Cambria Math"/>
+                    </w:rPr>
+                    <m:t>v</m:t>
+                  </m:r>
+                </m:e>
+                <m:sub>
+                  <m:r>
+                    <w:rPr>
+                      <w:rFonts w:ascii="Cambria Math" w:hAnsi="Cambria Math"/>
+                    </w:rPr>
+                    <m:t>i</m:t>
+                  </m:r>
+                </m:sub>
+                <m:sup>
+                  <m:r>
+                    <w:rPr>
+                      <w:rFonts w:ascii="Cambria Math" w:hAnsi="Cambria Math"/>
+                    </w:rPr>
+                    <m:t>T</m:t>
+                  </m:r>
+                </m:sup>
+              </m:sSubSup>
+              <m:r>
+                <w:rPr>
+                  <w:rFonts w:ascii="Cambria Math" w:hAnsi="Cambria Math"/>
+                </w:rPr>
+                <m:t>⋅</m:t>
+              </m:r>
+              <m:sSub>
+                <m:sSubPr>
+                  <m:ctrlPr>
+                    <w:rPr>
+                      <w:rFonts w:ascii="Cambria Math" w:hAnsi="Cambria Math"/>
+                      <w:i/>
+                    </w:rPr>
+                  </m:ctrlPr>
+                </m:sSubPr>
+                <m:e>
+                  <m:r>
+                    <w:rPr>
+                      <w:rFonts w:ascii="Cambria Math" w:hAnsi="Cambria Math"/>
+                    </w:rPr>
+                    <m:t>v</m:t>
+                  </m:r>
+                </m:e>
+                <m:sub>
+                  <m:r>
+                    <w:rPr>
+                      <w:rFonts w:ascii="Cambria Math" w:hAnsi="Cambria Math"/>
+                    </w:rPr>
+                    <m:t>i</m:t>
+                  </m:r>
+                </m:sub>
+              </m:sSub>
+              <m:sSubSup>
+                <m:sSubSupPr>
+                  <m:ctrlPr>
+                    <w:rPr>
+                      <w:rFonts w:ascii="Cambria Math" w:hAnsi="Cambria Math"/>
+                      <w:i/>
+                    </w:rPr>
+                  </m:ctrlPr>
+                </m:sSubSupPr>
+                <m:e>
+                  <m:r>
+                    <w:rPr>
+                      <w:rFonts w:ascii="Cambria Math" w:hAnsi="Cambria Math"/>
+                    </w:rPr>
+                    <m:t>v</m:t>
+                  </m:r>
+                </m:e>
+                <m:sub>
+                  <m:r>
+                    <w:rPr>
+                      <w:rFonts w:ascii="Cambria Math" w:hAnsi="Cambria Math"/>
+                    </w:rPr>
+                    <m:t>i</m:t>
+                  </m:r>
+                </m:sub>
+                <m:sup>
+                  <m:r>
+                    <w:rPr>
+                      <w:rFonts w:ascii="Cambria Math" w:hAnsi="Cambria Math"/>
+                    </w:rPr>
+                    <m:t>T</m:t>
+                  </m:r>
+                </m:sup>
+              </m:sSubSup>
+            </m:e>
+          </m:nary>
+          <m:r>
+            <w:rPr>
+              <w:rFonts w:ascii="Cambria Math" w:hAnsi="Cambria Math"/>
+            </w:rPr>
+            <m:t>=</m:t>
+          </m:r>
+          <m:nary>
+            <m:naryPr>
+              <m:chr m:val="∑"/>
+              <m:ctrlPr>
+                <w:rPr>
+                  <w:rFonts w:ascii="Cambria Math" w:hAnsi="Cambria Math"/>
+                  <w:i/>
+                </w:rPr>
+              </m:ctrlPr>
+            </m:naryPr>
+            <m:sub>
+              <m:r>
+                <w:rPr>
+                  <w:rFonts w:ascii="Cambria Math" w:hAnsi="Cambria Math"/>
+                </w:rPr>
+                <m:t>i=1</m:t>
+              </m:r>
+            </m:sub>
+            <m:sup>
+              <m:r>
+                <w:rPr>
+                  <w:rFonts w:ascii="Cambria Math" w:hAnsi="Cambria Math"/>
+                </w:rPr>
+                <m:t>k</m:t>
+              </m:r>
+            </m:sup>
+            <m:e>
+              <m:sSub>
+                <m:sSubPr>
+                  <m:ctrlPr>
+                    <w:rPr>
+                      <w:rFonts w:ascii="Cambria Math" w:hAnsi="Cambria Math"/>
+                      <w:i/>
+                    </w:rPr>
+                  </m:ctrlPr>
+                </m:sSubPr>
+                <m:e>
+                  <m:r>
+                    <w:rPr>
+                      <w:rFonts w:ascii="Cambria Math" w:hAnsi="Cambria Math"/>
+                    </w:rPr>
+                    <m:t>v</m:t>
+                  </m:r>
+                </m:e>
+                <m:sub>
+                  <m:r>
+                    <w:rPr>
+                      <w:rFonts w:ascii="Cambria Math" w:hAnsi="Cambria Math"/>
+                    </w:rPr>
+                    <m:t>i</m:t>
+                  </m:r>
+                </m:sub>
+              </m:sSub>
+              <m:sSup>
+                <m:sSupPr>
+                  <m:ctrlPr>
+                    <w:rPr>
+                      <w:rFonts w:ascii="Cambria Math" w:hAnsi="Cambria Math"/>
+                      <w:i/>
+                    </w:rPr>
+                  </m:ctrlPr>
+                </m:sSupPr>
+                <m:e>
+                  <m:d>
+                    <m:dPr>
+                      <m:begChr m:val="|"/>
+                      <m:endChr m:val="|"/>
+                      <m:ctrlPr>
+                        <w:rPr>
+                          <w:rFonts w:ascii="Cambria Math" w:hAnsi="Cambria Math"/>
+                          <w:i/>
+                        </w:rPr>
+                      </m:ctrlPr>
+                    </m:dPr>
+                    <m:e>
+                      <m:d>
+                        <m:dPr>
+                          <m:begChr m:val="|"/>
+                          <m:endChr m:val="|"/>
+                          <m:ctrlPr>
+                            <w:rPr>
+                              <w:rFonts w:ascii="Cambria Math" w:hAnsi="Cambria Math"/>
+                              <w:i/>
+                            </w:rPr>
+                          </m:ctrlPr>
+                        </m:dPr>
+                        <m:e>
+                          <m:sSub>
+                            <m:sSubPr>
+                              <m:ctrlPr>
+                                <w:rPr>
+                                  <w:rFonts w:ascii="Cambria Math" w:hAnsi="Cambria Math"/>
+                                  <w:i/>
+                                </w:rPr>
+                              </m:ctrlPr>
+                            </m:sSubPr>
+                            <m:e>
+                              <m:r>
+                                <w:rPr>
+                                  <w:rFonts w:ascii="Cambria Math" w:hAnsi="Cambria Math"/>
+                                </w:rPr>
+                                <m:t>v</m:t>
+                              </m:r>
+                            </m:e>
+                            <m:sub>
+                              <m:r>
+                                <w:rPr>
+                                  <w:rFonts w:ascii="Cambria Math" w:hAnsi="Cambria Math"/>
+                                </w:rPr>
+                                <m:t>i</m:t>
+                              </m:r>
+                            </m:sub>
+                          </m:sSub>
+                        </m:e>
+                      </m:d>
+                    </m:e>
+                  </m:d>
+                </m:e>
+                <m:sup>
+                  <m:r>
+                    <w:rPr>
+                      <w:rFonts w:ascii="Cambria Math" w:hAnsi="Cambria Math"/>
+                    </w:rPr>
+                    <m:t>2</m:t>
+                  </m:r>
+                </m:sup>
+              </m:sSup>
+              <m:sSubSup>
+                <m:sSubSupPr>
+                  <m:ctrlPr>
+                    <w:rPr>
+                      <w:rFonts w:ascii="Cambria Math" w:hAnsi="Cambria Math"/>
+                      <w:i/>
+                    </w:rPr>
+                  </m:ctrlPr>
+                </m:sSubSupPr>
+                <m:e>
+                  <m:r>
+                    <w:rPr>
+                      <w:rFonts w:ascii="Cambria Math" w:hAnsi="Cambria Math"/>
+                    </w:rPr>
+                    <m:t>v</m:t>
+                  </m:r>
+                </m:e>
+                <m:sub>
+                  <m:r>
+                    <w:rPr>
+                      <w:rFonts w:ascii="Cambria Math" w:hAnsi="Cambria Math"/>
+                    </w:rPr>
+                    <m:t>i</m:t>
+                  </m:r>
+                </m:sub>
+                <m:sup>
+                  <m:r>
+                    <w:rPr>
+                      <w:rFonts w:ascii="Cambria Math" w:hAnsi="Cambria Math"/>
+                    </w:rPr>
+                    <m:t>T</m:t>
+                  </m:r>
+                </m:sup>
+              </m:sSubSup>
+            </m:e>
+          </m:nary>
+          <m:limUpp>
+            <m:limUppPr>
+              <m:ctrlPr>
+                <w:rPr>
+                  <w:rFonts w:ascii="Cambria Math" w:hAnsi="Cambria Math"/>
+                  <w:i/>
+                </w:rPr>
+              </m:ctrlPr>
+            </m:limUppPr>
+            <m:e>
+              <m:r>
+                <w:rPr>
+                  <w:rFonts w:ascii="Cambria Math" w:hAnsi="Cambria Math"/>
+                </w:rPr>
+                <m:t>=</m:t>
+              </m:r>
+            </m:e>
+            <m:lim>
+              <m:r>
+                <w:rPr>
+                  <w:rFonts w:ascii="Cambria Math" w:hAnsi="Cambria Math"/>
+                </w:rPr>
+                <m:t>1</m:t>
+              </m:r>
+            </m:lim>
+          </m:limUpp>
+          <m:nary>
+            <m:naryPr>
+              <m:chr m:val="∑"/>
+              <m:ctrlPr>
+                <w:rPr>
+                  <w:rFonts w:ascii="Cambria Math" w:hAnsi="Cambria Math"/>
+                  <w:i/>
+                </w:rPr>
+              </m:ctrlPr>
+            </m:naryPr>
+            <m:sub>
+              <m:r>
+                <w:rPr>
+                  <w:rFonts w:ascii="Cambria Math" w:hAnsi="Cambria Math"/>
+                </w:rPr>
+                <m:t>i=1</m:t>
+              </m:r>
+            </m:sub>
+            <m:sup>
+              <m:r>
+                <w:rPr>
+                  <w:rFonts w:ascii="Cambria Math" w:hAnsi="Cambria Math"/>
+                </w:rPr>
+                <m:t>k</m:t>
+              </m:r>
+            </m:sup>
+            <m:e>
+              <m:sSub>
+                <m:sSubPr>
+                  <m:ctrlPr>
+                    <w:rPr>
+                      <w:rFonts w:ascii="Cambria Math" w:hAnsi="Cambria Math"/>
+                      <w:i/>
+                    </w:rPr>
+                  </m:ctrlPr>
+                </m:sSubPr>
+                <m:e>
+                  <m:r>
+                    <w:rPr>
+                      <w:rFonts w:ascii="Cambria Math" w:hAnsi="Cambria Math"/>
+                    </w:rPr>
+                    <m:t>v</m:t>
+                  </m:r>
+                </m:e>
+                <m:sub>
+                  <m:r>
+                    <w:rPr>
+                      <w:rFonts w:ascii="Cambria Math" w:hAnsi="Cambria Math"/>
+                    </w:rPr>
+                    <m:t>i</m:t>
+                  </m:r>
+                </m:sub>
+              </m:sSub>
+              <m:sSubSup>
+                <m:sSubSupPr>
+                  <m:ctrlPr>
+                    <w:rPr>
+                      <w:rFonts w:ascii="Cambria Math" w:hAnsi="Cambria Math"/>
+                      <w:i/>
+                    </w:rPr>
+                  </m:ctrlPr>
+                </m:sSubSupPr>
+                <m:e>
+                  <m:r>
+                    <w:rPr>
+                      <w:rFonts w:ascii="Cambria Math" w:hAnsi="Cambria Math"/>
+                    </w:rPr>
+                    <m:t>v</m:t>
+                  </m:r>
+                </m:e>
+                <m:sub>
+                  <m:r>
+                    <w:rPr>
+                      <w:rFonts w:ascii="Cambria Math" w:hAnsi="Cambria Math"/>
+                    </w:rPr>
+                    <m:t>i</m:t>
+                  </m:r>
+                </m:sub>
+                <m:sup>
+                  <m:r>
+                    <w:rPr>
+                      <w:rFonts w:ascii="Cambria Math" w:hAnsi="Cambria Math"/>
+                    </w:rPr>
+                    <m:t>T</m:t>
+                  </m:r>
+                </m:sup>
+              </m:sSubSup>
+            </m:e>
+          </m:nary>
+          <m:r>
+            <w:rPr>
+              <w:rFonts w:ascii="Cambria Math" w:hAnsi="Cambria Math"/>
+            </w:rPr>
+            <m:t>=P</m:t>
+          </m:r>
+          <m:r>
+            <w:rPr>
+              <w:rFonts w:eastAsiaTheme="minorEastAsia"/>
+              <w:rtl/>
+            </w:rPr>
+            <w:br/>
+          </m:r>
+        </m:oMath>
+      </m:oMathPara>
+      <w:r>
+        <w:rPr>
+          <w:rFonts w:eastAsiaTheme="minorEastAsia" w:hint="cs"/>
+          <w:rtl/>
+        </w:rPr>
+        <w:t xml:space="preserve">1 </w:t>
+      </w:r>
+      <w:r>
+        <w:rPr>
+          <w:rFonts w:eastAsiaTheme="minorEastAsia"/>
+          <w:rtl/>
+        </w:rPr>
+        <w:t>–</w:t>
+      </w:r>
+      <w:r>
+        <w:rPr>
+          <w:rFonts w:eastAsiaTheme="minorEastAsia" w:hint="cs"/>
+          <w:rtl/>
+        </w:rPr>
+        <w:t xml:space="preserve"> הנורמה של וקטור בבסיס </w:t>
+      </w:r>
+      <w:proofErr w:type="spellStart"/>
+      <w:r>
+        <w:rPr>
+          <w:rFonts w:eastAsiaTheme="minorEastAsia" w:hint="cs"/>
+          <w:rtl/>
+        </w:rPr>
+        <w:t>אורתונורמלי</w:t>
+      </w:r>
+      <w:proofErr w:type="spellEnd"/>
+      <w:r>
+        <w:rPr>
+          <w:rFonts w:eastAsiaTheme="minorEastAsia" w:hint="cs"/>
+          <w:rtl/>
+        </w:rPr>
+        <w:t xml:space="preserve"> היא 0.</w:t>
       </w:r>
     </w:p>
     <w:p>
@@ -7016,18 +8247,1858 @@
           <w:ilvl w:val="0"/>
           <w:numId w:val="1"/>
         </w:numPr>
-        <w:rPr>
-          <w:highlight w:val="yellow"/>
-        </w:rPr>
       </w:pPr>
       <w:r>
         <w:rPr>
           <w:rFonts w:hint="cs"/>
-          <w:highlight w:val="yellow"/>
-          <w:rtl/>
-        </w:rPr>
-        <w:t>אני לא מבין עד הסוף מה הם רוצים.</w:t>
-      </w:r>
+          <w:rtl/>
+        </w:rPr>
+        <w:t xml:space="preserve">נראה שאם </w:t>
+      </w:r>
+      <m:oMath>
+        <m:sSup>
+          <m:sSupPr>
+            <m:ctrlPr>
+              <w:rPr>
+                <w:rFonts w:ascii="Cambria Math" w:hAnsi="Cambria Math"/>
+                <w:i/>
+              </w:rPr>
+            </m:ctrlPr>
+          </m:sSupPr>
+          <m:e>
+            <m:r>
+              <w:rPr>
+                <w:rFonts w:ascii="Cambria Math" w:hAnsi="Cambria Math"/>
+              </w:rPr>
+              <m:t>X</m:t>
+            </m:r>
+          </m:e>
+          <m:sup>
+            <m:r>
+              <w:rPr>
+                <w:rFonts w:ascii="Cambria Math" w:hAnsi="Cambria Math"/>
+              </w:rPr>
+              <m:t>T</m:t>
+            </m:r>
+          </m:sup>
+        </m:sSup>
+        <m:r>
+          <w:rPr>
+            <w:rFonts w:ascii="Cambria Math" w:hAnsi="Cambria Math"/>
+          </w:rPr>
+          <m:t>X</m:t>
+        </m:r>
+      </m:oMath>
+      <w:r>
+        <w:rPr>
+          <w:rFonts w:eastAsiaTheme="minorEastAsia" w:hint="cs"/>
+          <w:rtl/>
+        </w:rPr>
+        <w:t xml:space="preserve"> הפיכה מתקיים:</w:t>
+      </w:r>
+      <w:r>
+        <w:rPr>
+          <w:rFonts w:eastAsiaTheme="minorEastAsia"/>
+          <w:rtl/>
+        </w:rPr>
+        <w:br/>
+      </w:r>
+      <m:oMathPara>
+        <m:oMath>
+          <m:sSup>
+            <m:sSupPr>
+              <m:ctrlPr>
+                <w:rPr>
+                  <w:rFonts w:ascii="Cambria Math" w:hAnsi="Cambria Math"/>
+                  <w:i/>
+                </w:rPr>
+              </m:ctrlPr>
+            </m:sSupPr>
+            <m:e>
+              <m:r>
+                <w:rPr>
+                  <w:rFonts w:ascii="Cambria Math" w:hAnsi="Cambria Math"/>
+                </w:rPr>
+                <m:t>X</m:t>
+              </m:r>
+            </m:e>
+            <m:sup>
+              <m:r>
+                <w:rPr>
+                  <w:rFonts w:ascii="Cambria Math" w:hAnsi="Cambria Math"/>
+                </w:rPr>
+                <m:t>†</m:t>
+              </m:r>
+            </m:sup>
+          </m:sSup>
+          <m:r>
+            <w:rPr>
+              <w:rFonts w:ascii="Cambria Math" w:hAnsi="Cambria Math"/>
+            </w:rPr>
+            <m:t>y=</m:t>
+          </m:r>
+          <m:sSup>
+            <m:sSupPr>
+              <m:ctrlPr>
+                <w:rPr>
+                  <w:rFonts w:ascii="Cambria Math" w:hAnsi="Cambria Math"/>
+                  <w:i/>
+                </w:rPr>
+              </m:ctrlPr>
+            </m:sSupPr>
+            <m:e>
+              <m:d>
+                <m:dPr>
+                  <m:begChr m:val="["/>
+                  <m:endChr m:val="]"/>
+                  <m:ctrlPr>
+                    <w:rPr>
+                      <w:rFonts w:ascii="Cambria Math" w:hAnsi="Cambria Math"/>
+                      <w:i/>
+                    </w:rPr>
+                  </m:ctrlPr>
+                </m:dPr>
+                <m:e>
+                  <m:sSup>
+                    <m:sSupPr>
+                      <m:ctrlPr>
+                        <w:rPr>
+                          <w:rFonts w:ascii="Cambria Math" w:hAnsi="Cambria Math"/>
+                          <w:i/>
+                        </w:rPr>
+                      </m:ctrlPr>
+                    </m:sSupPr>
+                    <m:e>
+                      <m:r>
+                        <w:rPr>
+                          <w:rFonts w:ascii="Cambria Math" w:hAnsi="Cambria Math"/>
+                        </w:rPr>
+                        <m:t>X</m:t>
+                      </m:r>
+                    </m:e>
+                    <m:sup>
+                      <m:r>
+                        <w:rPr>
+                          <w:rFonts w:ascii="Cambria Math" w:hAnsi="Cambria Math"/>
+                        </w:rPr>
+                        <m:t>T</m:t>
+                      </m:r>
+                    </m:sup>
+                  </m:sSup>
+                  <m:r>
+                    <w:rPr>
+                      <w:rFonts w:ascii="Cambria Math" w:hAnsi="Cambria Math"/>
+                    </w:rPr>
+                    <m:t>X</m:t>
+                  </m:r>
+                </m:e>
+              </m:d>
+            </m:e>
+            <m:sup>
+              <m:r>
+                <w:rPr>
+                  <w:rFonts w:ascii="Cambria Math" w:hAnsi="Cambria Math"/>
+                </w:rPr>
+                <m:t>-1</m:t>
+              </m:r>
+            </m:sup>
+          </m:sSup>
+          <m:sSup>
+            <m:sSupPr>
+              <m:ctrlPr>
+                <w:rPr>
+                  <w:rFonts w:ascii="Cambria Math" w:hAnsi="Cambria Math"/>
+                  <w:i/>
+                </w:rPr>
+              </m:ctrlPr>
+            </m:sSupPr>
+            <m:e>
+              <m:r>
+                <w:rPr>
+                  <w:rFonts w:ascii="Cambria Math" w:hAnsi="Cambria Math"/>
+                </w:rPr>
+                <m:t>X</m:t>
+              </m:r>
+            </m:e>
+            <m:sup>
+              <m:r>
+                <w:rPr>
+                  <w:rFonts w:ascii="Cambria Math" w:hAnsi="Cambria Math"/>
+                </w:rPr>
+                <m:t>T</m:t>
+              </m:r>
+            </m:sup>
+          </m:sSup>
+          <m:r>
+            <w:rPr>
+              <w:rFonts w:ascii="Cambria Math" w:hAnsi="Cambria Math"/>
+            </w:rPr>
+            <m:t>y⇔</m:t>
+          </m:r>
+          <m:sSup>
+            <m:sSupPr>
+              <m:ctrlPr>
+                <w:rPr>
+                  <w:rFonts w:ascii="Cambria Math" w:hAnsi="Cambria Math"/>
+                  <w:i/>
+                </w:rPr>
+              </m:ctrlPr>
+            </m:sSupPr>
+            <m:e>
+              <m:r>
+                <w:rPr>
+                  <w:rFonts w:ascii="Cambria Math" w:hAnsi="Cambria Math"/>
+                </w:rPr>
+                <m:t>X</m:t>
+              </m:r>
+            </m:e>
+            <m:sup>
+              <m:r>
+                <w:rPr>
+                  <w:rFonts w:ascii="Cambria Math" w:hAnsi="Cambria Math"/>
+                </w:rPr>
+                <m:t>†</m:t>
+              </m:r>
+            </m:sup>
+          </m:sSup>
+          <m:r>
+            <w:rPr>
+              <w:rFonts w:ascii="Cambria Math" w:hAnsi="Cambria Math"/>
+            </w:rPr>
+            <m:t>=</m:t>
+          </m:r>
+          <m:sSup>
+            <m:sSupPr>
+              <m:ctrlPr>
+                <w:rPr>
+                  <w:rFonts w:ascii="Cambria Math" w:hAnsi="Cambria Math"/>
+                  <w:i/>
+                </w:rPr>
+              </m:ctrlPr>
+            </m:sSupPr>
+            <m:e>
+              <m:d>
+                <m:dPr>
+                  <m:begChr m:val="["/>
+                  <m:endChr m:val="]"/>
+                  <m:ctrlPr>
+                    <w:rPr>
+                      <w:rFonts w:ascii="Cambria Math" w:hAnsi="Cambria Math"/>
+                      <w:i/>
+                    </w:rPr>
+                  </m:ctrlPr>
+                </m:dPr>
+                <m:e>
+                  <m:sSup>
+                    <m:sSupPr>
+                      <m:ctrlPr>
+                        <w:rPr>
+                          <w:rFonts w:ascii="Cambria Math" w:hAnsi="Cambria Math"/>
+                          <w:i/>
+                        </w:rPr>
+                      </m:ctrlPr>
+                    </m:sSupPr>
+                    <m:e>
+                      <m:r>
+                        <w:rPr>
+                          <w:rFonts w:ascii="Cambria Math" w:hAnsi="Cambria Math"/>
+                        </w:rPr>
+                        <m:t>X</m:t>
+                      </m:r>
+                    </m:e>
+                    <m:sup>
+                      <m:r>
+                        <w:rPr>
+                          <w:rFonts w:ascii="Cambria Math" w:hAnsi="Cambria Math"/>
+                        </w:rPr>
+                        <m:t>T</m:t>
+                      </m:r>
+                    </m:sup>
+                  </m:sSup>
+                  <m:r>
+                    <w:rPr>
+                      <w:rFonts w:ascii="Cambria Math" w:hAnsi="Cambria Math"/>
+                    </w:rPr>
+                    <m:t>X</m:t>
+                  </m:r>
+                </m:e>
+              </m:d>
+            </m:e>
+            <m:sup>
+              <m:r>
+                <w:rPr>
+                  <w:rFonts w:ascii="Cambria Math" w:hAnsi="Cambria Math"/>
+                </w:rPr>
+                <m:t>-1</m:t>
+              </m:r>
+            </m:sup>
+          </m:sSup>
+          <m:sSup>
+            <m:sSupPr>
+              <m:ctrlPr>
+                <w:rPr>
+                  <w:rFonts w:ascii="Cambria Math" w:hAnsi="Cambria Math"/>
+                  <w:i/>
+                </w:rPr>
+              </m:ctrlPr>
+            </m:sSupPr>
+            <m:e>
+              <m:r>
+                <w:rPr>
+                  <w:rFonts w:ascii="Cambria Math" w:hAnsi="Cambria Math"/>
+                </w:rPr>
+                <m:t>X</m:t>
+              </m:r>
+            </m:e>
+            <m:sup>
+              <m:r>
+                <w:rPr>
+                  <w:rFonts w:ascii="Cambria Math" w:hAnsi="Cambria Math"/>
+                </w:rPr>
+                <m:t>T</m:t>
+              </m:r>
+            </m:sup>
+          </m:sSup>
+          <m:r>
+            <w:rPr>
+              <w:rFonts w:eastAsiaTheme="minorEastAsia"/>
+              <w:rtl/>
+            </w:rPr>
+            <w:br/>
+          </m:r>
+        </m:oMath>
+      </m:oMathPara>
+      <w:r>
+        <w:rPr>
+          <w:rFonts w:eastAsiaTheme="minorEastAsia" w:hint="cs"/>
+          <w:rtl/>
+        </w:rPr>
+        <w:t xml:space="preserve">ניזכר בהגדרה של </w:t>
+      </w:r>
+      <m:oMath>
+        <m:sSup>
+          <m:sSupPr>
+            <m:ctrlPr>
+              <w:rPr>
+                <w:rFonts w:ascii="Cambria Math" w:hAnsi="Cambria Math"/>
+                <w:i/>
+              </w:rPr>
+            </m:ctrlPr>
+          </m:sSupPr>
+          <m:e>
+            <m:r>
+              <w:rPr>
+                <w:rFonts w:ascii="Cambria Math" w:hAnsi="Cambria Math"/>
+              </w:rPr>
+              <m:t>X</m:t>
+            </m:r>
+          </m:e>
+          <m:sup>
+            <m:r>
+              <w:rPr>
+                <w:rFonts w:ascii="Cambria Math" w:hAnsi="Cambria Math"/>
+              </w:rPr>
+              <m:t>†</m:t>
+            </m:r>
+          </m:sup>
+        </m:sSup>
+      </m:oMath>
+      <w:r>
+        <w:rPr>
+          <w:rFonts w:eastAsiaTheme="minorEastAsia" w:hint="cs"/>
+          <w:rtl/>
+        </w:rPr>
+        <w:t>:</w:t>
+      </w:r>
+      <w:r>
+        <w:rPr>
+          <w:rFonts w:eastAsiaTheme="minorEastAsia"/>
+          <w:rtl/>
+        </w:rPr>
+        <w:br/>
+      </w:r>
+      <m:oMathPara>
+        <m:oMath>
+          <m:sSup>
+            <m:sSupPr>
+              <m:ctrlPr>
+                <w:rPr>
+                  <w:rFonts w:ascii="Cambria Math" w:hAnsi="Cambria Math"/>
+                  <w:i/>
+                </w:rPr>
+              </m:ctrlPr>
+            </m:sSupPr>
+            <m:e>
+              <m:r>
+                <w:rPr>
+                  <w:rFonts w:ascii="Cambria Math" w:hAnsi="Cambria Math"/>
+                </w:rPr>
+                <m:t>X</m:t>
+              </m:r>
+            </m:e>
+            <m:sup>
+              <m:r>
+                <w:rPr>
+                  <w:rFonts w:ascii="Cambria Math" w:hAnsi="Cambria Math"/>
+                </w:rPr>
+                <m:t>†</m:t>
+              </m:r>
+            </m:sup>
+          </m:sSup>
+          <m:r>
+            <w:rPr>
+              <w:rFonts w:ascii="Cambria Math" w:hAnsi="Cambria Math"/>
+            </w:rPr>
+            <m:t>=V</m:t>
+          </m:r>
+          <m:sSup>
+            <m:sSupPr>
+              <m:ctrlPr>
+                <w:rPr>
+                  <w:rFonts w:ascii="Cambria Math" w:hAnsi="Cambria Math"/>
+                  <w:i/>
+                </w:rPr>
+              </m:ctrlPr>
+            </m:sSupPr>
+            <m:e>
+              <m:r>
+                <m:rPr>
+                  <m:sty m:val="p"/>
+                </m:rPr>
+                <w:rPr>
+                  <w:rFonts w:ascii="Cambria Math" w:hAnsi="Cambria Math"/>
+                </w:rPr>
+                <m:t>Σ</m:t>
+              </m:r>
+              <m:ctrlPr>
+                <w:rPr>
+                  <w:rFonts w:ascii="Cambria Math" w:hAnsi="Cambria Math"/>
+                </w:rPr>
+              </m:ctrlPr>
+            </m:e>
+            <m:sup>
+              <m:r>
+                <w:rPr>
+                  <w:rFonts w:ascii="Cambria Math" w:hAnsi="Cambria Math"/>
+                </w:rPr>
+                <m:t>†</m:t>
+              </m:r>
+            </m:sup>
+          </m:sSup>
+          <m:sSup>
+            <m:sSupPr>
+              <m:ctrlPr>
+                <w:rPr>
+                  <w:rFonts w:ascii="Cambria Math" w:hAnsi="Cambria Math"/>
+                  <w:i/>
+                </w:rPr>
+              </m:ctrlPr>
+            </m:sSupPr>
+            <m:e>
+              <m:r>
+                <w:rPr>
+                  <w:rFonts w:ascii="Cambria Math" w:hAnsi="Cambria Math"/>
+                </w:rPr>
+                <m:t>U</m:t>
+              </m:r>
+            </m:e>
+            <m:sup>
+              <m:r>
+                <w:rPr>
+                  <w:rFonts w:ascii="Cambria Math" w:hAnsi="Cambria Math"/>
+                </w:rPr>
+                <m:t>T</m:t>
+              </m:r>
+            </m:sup>
+          </m:sSup>
+          <m:r>
+            <w:rPr>
+              <w:rFonts w:eastAsiaTheme="minorEastAsia"/>
+              <w:rtl/>
+            </w:rPr>
+            <w:br/>
+          </m:r>
+        </m:oMath>
+      </m:oMathPara>
+      <w:r>
+        <w:rPr>
+          <w:rFonts w:eastAsiaTheme="minorEastAsia" w:hint="cs"/>
+          <w:rtl/>
+        </w:rPr>
+        <w:t>כעת, מכיוון ש-</w:t>
+      </w:r>
+      <m:oMath>
+        <m:sSup>
+          <m:sSupPr>
+            <m:ctrlPr>
+              <w:rPr>
+                <w:rFonts w:ascii="Cambria Math" w:eastAsiaTheme="minorEastAsia" w:hAnsi="Cambria Math"/>
+                <w:i/>
+              </w:rPr>
+            </m:ctrlPr>
+          </m:sSupPr>
+          <m:e>
+            <m:r>
+              <w:rPr>
+                <w:rFonts w:ascii="Cambria Math" w:eastAsiaTheme="minorEastAsia" w:hAnsi="Cambria Math"/>
+              </w:rPr>
+              <m:t>X</m:t>
+            </m:r>
+          </m:e>
+          <m:sup>
+            <m:r>
+              <w:rPr>
+                <w:rFonts w:ascii="Cambria Math" w:eastAsiaTheme="minorEastAsia" w:hAnsi="Cambria Math"/>
+              </w:rPr>
+              <m:t>T</m:t>
+            </m:r>
+          </m:sup>
+        </m:sSup>
+        <m:r>
+          <w:rPr>
+            <w:rFonts w:ascii="Cambria Math" w:eastAsiaTheme="minorEastAsia" w:hAnsi="Cambria Math"/>
+          </w:rPr>
+          <m:t>X</m:t>
+        </m:r>
+      </m:oMath>
+      <w:r>
+        <w:rPr>
+          <w:rFonts w:eastAsiaTheme="minorEastAsia" w:hint="cs"/>
+          <w:rtl/>
+        </w:rPr>
+        <w:t xml:space="preserve"> הפיכה הגרעין שלה הוא טריוויאלי ולכן גם הגרעין של </w:t>
+      </w:r>
+      <m:oMath>
+        <m:r>
+          <w:rPr>
+            <w:rFonts w:ascii="Cambria Math" w:eastAsiaTheme="minorEastAsia" w:hAnsi="Cambria Math"/>
+          </w:rPr>
+          <m:t>X</m:t>
+        </m:r>
+      </m:oMath>
+      <w:r>
+        <w:rPr>
+          <w:rFonts w:eastAsiaTheme="minorEastAsia" w:hint="cs"/>
+          <w:rtl/>
+        </w:rPr>
+        <w:t xml:space="preserve"> הוא טריוויאלי </w:t>
+      </w:r>
+      <w:r>
+        <w:rPr>
+          <w:rFonts w:eastAsiaTheme="minorEastAsia" w:hint="cs"/>
+          <w:rtl/>
+        </w:rPr>
+        <w:lastRenderedPageBreak/>
+        <w:t>כמו שהוכחנו בשאלה 1. לכן נסיק ש-</w:t>
+      </w:r>
+      <m:oMath>
+        <m:sSup>
+          <m:sSupPr>
+            <m:ctrlPr>
+              <w:rPr>
+                <w:rFonts w:ascii="Cambria Math" w:hAnsi="Cambria Math"/>
+                <w:i/>
+              </w:rPr>
+            </m:ctrlPr>
+          </m:sSupPr>
+          <m:e>
+            <m:r>
+              <m:rPr>
+                <m:sty m:val="p"/>
+              </m:rPr>
+              <w:rPr>
+                <w:rFonts w:ascii="Cambria Math" w:hAnsi="Cambria Math"/>
+              </w:rPr>
+              <m:t>Σ</m:t>
+            </m:r>
+            <m:ctrlPr>
+              <w:rPr>
+                <w:rFonts w:ascii="Cambria Math" w:hAnsi="Cambria Math"/>
+              </w:rPr>
+            </m:ctrlPr>
+          </m:e>
+          <m:sup>
+            <m:r>
+              <w:rPr>
+                <w:rFonts w:ascii="Cambria Math" w:hAnsi="Cambria Math"/>
+              </w:rPr>
+              <m:t>†</m:t>
+            </m:r>
+          </m:sup>
+        </m:sSup>
+        <m:r>
+          <w:rPr>
+            <w:rFonts w:ascii="Cambria Math" w:eastAsiaTheme="minorEastAsia" w:hAnsi="Cambria Math"/>
+          </w:rPr>
+          <m:t>=</m:t>
+        </m:r>
+        <m:sSup>
+          <m:sSupPr>
+            <m:ctrlPr>
+              <w:rPr>
+                <w:rFonts w:ascii="Cambria Math" w:eastAsiaTheme="minorEastAsia" w:hAnsi="Cambria Math"/>
+              </w:rPr>
+            </m:ctrlPr>
+          </m:sSupPr>
+          <m:e>
+            <m:r>
+              <m:rPr>
+                <m:sty m:val="p"/>
+              </m:rPr>
+              <w:rPr>
+                <w:rFonts w:ascii="Cambria Math" w:eastAsiaTheme="minorEastAsia" w:hAnsi="Cambria Math"/>
+              </w:rPr>
+              <m:t>Σ</m:t>
+            </m:r>
+          </m:e>
+          <m:sup>
+            <m:r>
+              <w:rPr>
+                <w:rFonts w:ascii="Cambria Math" w:eastAsiaTheme="minorEastAsia" w:hAnsi="Cambria Math"/>
+              </w:rPr>
+              <m:t>-1</m:t>
+            </m:r>
+          </m:sup>
+        </m:sSup>
+      </m:oMath>
+      <w:r>
+        <w:rPr>
+          <w:rFonts w:eastAsiaTheme="minorEastAsia" w:hint="cs"/>
+          <w:rtl/>
+        </w:rPr>
+        <w:t xml:space="preserve"> כלומר </w:t>
+      </w:r>
+      <m:oMath>
+        <m:sSup>
+          <m:sSupPr>
+            <m:ctrlPr>
+              <w:rPr>
+                <w:rFonts w:ascii="Cambria Math" w:hAnsi="Cambria Math"/>
+                <w:i/>
+              </w:rPr>
+            </m:ctrlPr>
+          </m:sSupPr>
+          <m:e>
+            <m:r>
+              <w:rPr>
+                <w:rFonts w:ascii="Cambria Math" w:hAnsi="Cambria Math"/>
+              </w:rPr>
+              <m:t>X</m:t>
+            </m:r>
+          </m:e>
+          <m:sup>
+            <m:r>
+              <w:rPr>
+                <w:rFonts w:ascii="Cambria Math" w:hAnsi="Cambria Math"/>
+              </w:rPr>
+              <m:t>†</m:t>
+            </m:r>
+          </m:sup>
+        </m:sSup>
+        <m:r>
+          <w:rPr>
+            <w:rFonts w:ascii="Cambria Math" w:hAnsi="Cambria Math"/>
+          </w:rPr>
+          <m:t>=V</m:t>
+        </m:r>
+        <m:sSup>
+          <m:sSupPr>
+            <m:ctrlPr>
+              <w:rPr>
+                <w:rFonts w:ascii="Cambria Math" w:hAnsi="Cambria Math"/>
+                <w:i/>
+              </w:rPr>
+            </m:ctrlPr>
+          </m:sSupPr>
+          <m:e>
+            <m:r>
+              <m:rPr>
+                <m:sty m:val="p"/>
+              </m:rPr>
+              <w:rPr>
+                <w:rFonts w:ascii="Cambria Math" w:hAnsi="Cambria Math"/>
+              </w:rPr>
+              <m:t>Σ</m:t>
+            </m:r>
+            <m:ctrlPr>
+              <w:rPr>
+                <w:rFonts w:ascii="Cambria Math" w:hAnsi="Cambria Math"/>
+              </w:rPr>
+            </m:ctrlPr>
+          </m:e>
+          <m:sup>
+            <m:r>
+              <w:rPr>
+                <w:rFonts w:ascii="Cambria Math" w:hAnsi="Cambria Math"/>
+              </w:rPr>
+              <m:t>-1</m:t>
+            </m:r>
+          </m:sup>
+        </m:sSup>
+        <m:sSup>
+          <m:sSupPr>
+            <m:ctrlPr>
+              <w:rPr>
+                <w:rFonts w:ascii="Cambria Math" w:hAnsi="Cambria Math"/>
+                <w:i/>
+              </w:rPr>
+            </m:ctrlPr>
+          </m:sSupPr>
+          <m:e>
+            <m:r>
+              <w:rPr>
+                <w:rFonts w:ascii="Cambria Math" w:hAnsi="Cambria Math"/>
+              </w:rPr>
+              <m:t>U</m:t>
+            </m:r>
+          </m:e>
+          <m:sup>
+            <m:r>
+              <w:rPr>
+                <w:rFonts w:ascii="Cambria Math" w:hAnsi="Cambria Math"/>
+              </w:rPr>
+              <m:t>T</m:t>
+            </m:r>
+          </m:sup>
+        </m:sSup>
+      </m:oMath>
+      <w:r>
+        <w:rPr>
+          <w:rFonts w:eastAsiaTheme="minorEastAsia" w:hint="cs"/>
+          <w:rtl/>
+        </w:rPr>
+        <w:t>.</w:t>
+      </w:r>
+      <w:r>
+        <w:rPr>
+          <w:rFonts w:eastAsiaTheme="minorEastAsia"/>
+          <w:rtl/>
+        </w:rPr>
+        <w:br/>
+      </w:r>
+      <w:r>
+        <w:rPr>
+          <w:rFonts w:eastAsiaTheme="minorEastAsia" w:hint="cs"/>
+          <w:rtl/>
+        </w:rPr>
+        <w:t xml:space="preserve">כמו כן, לפי הפירוק </w:t>
+      </w:r>
+      <m:oMath>
+        <m:r>
+          <w:rPr>
+            <w:rFonts w:ascii="Cambria Math" w:eastAsiaTheme="minorEastAsia" w:hAnsi="Cambria Math"/>
+          </w:rPr>
+          <m:t>EVD</m:t>
+        </m:r>
+      </m:oMath>
+      <w:r>
+        <w:rPr>
+          <w:rFonts w:eastAsiaTheme="minorEastAsia" w:hint="cs"/>
+          <w:rtl/>
+        </w:rPr>
+        <w:t xml:space="preserve"> של </w:t>
+      </w:r>
+      <m:oMath>
+        <m:sSup>
+          <m:sSupPr>
+            <m:ctrlPr>
+              <w:rPr>
+                <w:rFonts w:ascii="Cambria Math" w:eastAsiaTheme="minorEastAsia" w:hAnsi="Cambria Math"/>
+                <w:i/>
+              </w:rPr>
+            </m:ctrlPr>
+          </m:sSupPr>
+          <m:e>
+            <m:r>
+              <w:rPr>
+                <w:rFonts w:ascii="Cambria Math" w:eastAsiaTheme="minorEastAsia" w:hAnsi="Cambria Math"/>
+              </w:rPr>
+              <m:t>X</m:t>
+            </m:r>
+          </m:e>
+          <m:sup>
+            <m:r>
+              <w:rPr>
+                <w:rFonts w:ascii="Cambria Math" w:eastAsiaTheme="minorEastAsia" w:hAnsi="Cambria Math"/>
+              </w:rPr>
+              <m:t>T</m:t>
+            </m:r>
+          </m:sup>
+        </m:sSup>
+        <m:r>
+          <w:rPr>
+            <w:rFonts w:ascii="Cambria Math" w:eastAsiaTheme="minorEastAsia" w:hAnsi="Cambria Math"/>
+          </w:rPr>
+          <m:t>X</m:t>
+        </m:r>
+      </m:oMath>
+      <w:r>
+        <w:rPr>
+          <w:rFonts w:eastAsiaTheme="minorEastAsia" w:hint="cs"/>
+          <w:rtl/>
+        </w:rPr>
+        <w:t>:</w:t>
+      </w:r>
+      <w:r>
+        <w:rPr>
+          <w:rFonts w:eastAsiaTheme="minorEastAsia"/>
+          <w:rtl/>
+        </w:rPr>
+        <w:br/>
+      </w:r>
+      <m:oMathPara>
+        <m:oMath>
+          <m:sSup>
+            <m:sSupPr>
+              <m:ctrlPr>
+                <w:rPr>
+                  <w:rFonts w:ascii="Cambria Math" w:eastAsiaTheme="minorEastAsia" w:hAnsi="Cambria Math"/>
+                  <w:i/>
+                </w:rPr>
+              </m:ctrlPr>
+            </m:sSupPr>
+            <m:e>
+              <m:r>
+                <w:rPr>
+                  <w:rFonts w:ascii="Cambria Math" w:eastAsiaTheme="minorEastAsia" w:hAnsi="Cambria Math"/>
+                </w:rPr>
+                <m:t>X</m:t>
+              </m:r>
+            </m:e>
+            <m:sup>
+              <m:r>
+                <w:rPr>
+                  <w:rFonts w:ascii="Cambria Math" w:eastAsiaTheme="minorEastAsia" w:hAnsi="Cambria Math"/>
+                </w:rPr>
+                <m:t>T</m:t>
+              </m:r>
+            </m:sup>
+          </m:sSup>
+          <m:r>
+            <w:rPr>
+              <w:rFonts w:ascii="Cambria Math" w:eastAsiaTheme="minorEastAsia" w:hAnsi="Cambria Math"/>
+            </w:rPr>
+            <m:t>X=V</m:t>
+          </m:r>
+          <m:sSup>
+            <m:sSupPr>
+              <m:ctrlPr>
+                <w:rPr>
+                  <w:rFonts w:ascii="Cambria Math" w:eastAsiaTheme="minorEastAsia" w:hAnsi="Cambria Math"/>
+                  <w:i/>
+                </w:rPr>
+              </m:ctrlPr>
+            </m:sSupPr>
+            <m:e>
+              <m:r>
+                <m:rPr>
+                  <m:sty m:val="p"/>
+                </m:rPr>
+                <w:rPr>
+                  <w:rFonts w:ascii="Cambria Math" w:eastAsiaTheme="minorEastAsia" w:hAnsi="Cambria Math"/>
+                </w:rPr>
+                <m:t>Σ</m:t>
+              </m:r>
+              <m:ctrlPr>
+                <w:rPr>
+                  <w:rFonts w:ascii="Cambria Math" w:eastAsiaTheme="minorEastAsia" w:hAnsi="Cambria Math"/>
+                </w:rPr>
+              </m:ctrlPr>
+            </m:e>
+            <m:sup>
+              <m:r>
+                <w:rPr>
+                  <w:rFonts w:ascii="Cambria Math" w:eastAsiaTheme="minorEastAsia" w:hAnsi="Cambria Math"/>
+                </w:rPr>
+                <m:t>T</m:t>
+              </m:r>
+            </m:sup>
+          </m:sSup>
+          <m:r>
+            <m:rPr>
+              <m:sty m:val="p"/>
+            </m:rPr>
+            <w:rPr>
+              <w:rFonts w:ascii="Cambria Math" w:eastAsiaTheme="minorEastAsia" w:hAnsi="Cambria Math"/>
+            </w:rPr>
+            <m:t>Σ</m:t>
+          </m:r>
+          <m:sSup>
+            <m:sSupPr>
+              <m:ctrlPr>
+                <w:rPr>
+                  <w:rFonts w:ascii="Cambria Math" w:eastAsiaTheme="minorEastAsia" w:hAnsi="Cambria Math"/>
+                  <w:i/>
+                </w:rPr>
+              </m:ctrlPr>
+            </m:sSupPr>
+            <m:e>
+              <m:r>
+                <w:rPr>
+                  <w:rFonts w:ascii="Cambria Math" w:eastAsiaTheme="minorEastAsia" w:hAnsi="Cambria Math"/>
+                </w:rPr>
+                <m:t>V</m:t>
+              </m:r>
+            </m:e>
+            <m:sup>
+              <m:r>
+                <w:rPr>
+                  <w:rFonts w:ascii="Cambria Math" w:eastAsiaTheme="minorEastAsia" w:hAnsi="Cambria Math"/>
+                </w:rPr>
+                <m:t>T</m:t>
+              </m:r>
+            </m:sup>
+          </m:sSup>
+          <m:r>
+            <w:rPr>
+              <w:rFonts w:ascii="Cambria Math" w:eastAsiaTheme="minorEastAsia" w:hAnsi="Cambria Math"/>
+            </w:rPr>
+            <m:t>=</m:t>
+          </m:r>
+          <m:r>
+            <w:rPr>
+              <w:rFonts w:ascii="Cambria Math" w:eastAsiaTheme="minorEastAsia" w:hAnsi="Cambria Math"/>
+            </w:rPr>
+            <m:t>V</m:t>
+          </m:r>
+          <m:sSup>
+            <m:sSupPr>
+              <m:ctrlPr>
+                <w:rPr>
+                  <w:rFonts w:ascii="Cambria Math" w:eastAsiaTheme="minorEastAsia" w:hAnsi="Cambria Math"/>
+                  <w:i/>
+                </w:rPr>
+              </m:ctrlPr>
+            </m:sSupPr>
+            <m:e>
+              <m:r>
+                <m:rPr>
+                  <m:sty m:val="p"/>
+                </m:rPr>
+                <w:rPr>
+                  <w:rFonts w:ascii="Cambria Math" w:eastAsiaTheme="minorEastAsia" w:hAnsi="Cambria Math"/>
+                </w:rPr>
+                <m:t>Σ</m:t>
+              </m:r>
+              <m:ctrlPr>
+                <w:rPr>
+                  <w:rFonts w:ascii="Cambria Math" w:eastAsiaTheme="minorEastAsia" w:hAnsi="Cambria Math"/>
+                </w:rPr>
+              </m:ctrlPr>
+            </m:e>
+            <m:sup>
+              <m:r>
+                <w:rPr>
+                  <w:rFonts w:ascii="Cambria Math" w:eastAsiaTheme="minorEastAsia" w:hAnsi="Cambria Math"/>
+                </w:rPr>
+                <m:t>2</m:t>
+              </m:r>
+            </m:sup>
+          </m:sSup>
+          <m:sSup>
+            <m:sSupPr>
+              <m:ctrlPr>
+                <w:rPr>
+                  <w:rFonts w:ascii="Cambria Math" w:eastAsiaTheme="minorEastAsia" w:hAnsi="Cambria Math"/>
+                  <w:i/>
+                </w:rPr>
+              </m:ctrlPr>
+            </m:sSupPr>
+            <m:e>
+              <m:r>
+                <w:rPr>
+                  <w:rFonts w:ascii="Cambria Math" w:eastAsiaTheme="minorEastAsia" w:hAnsi="Cambria Math"/>
+                </w:rPr>
+                <m:t>V</m:t>
+              </m:r>
+            </m:e>
+            <m:sup>
+              <m:r>
+                <w:rPr>
+                  <w:rFonts w:ascii="Cambria Math" w:eastAsiaTheme="minorEastAsia" w:hAnsi="Cambria Math"/>
+                </w:rPr>
+                <m:t>T</m:t>
+              </m:r>
+            </m:sup>
+          </m:sSup>
+          <m:r>
+            <w:rPr>
+              <w:rFonts w:ascii="Cambria Math" w:eastAsiaTheme="minorEastAsia" w:hAnsi="Cambria Math"/>
+            </w:rPr>
+            <m:t>⇒</m:t>
+          </m:r>
+          <m:sSup>
+            <m:sSupPr>
+              <m:ctrlPr>
+                <w:rPr>
+                  <w:rFonts w:ascii="Cambria Math" w:eastAsiaTheme="minorEastAsia" w:hAnsi="Cambria Math"/>
+                  <w:i/>
+                </w:rPr>
+              </m:ctrlPr>
+            </m:sSupPr>
+            <m:e>
+              <m:d>
+                <m:dPr>
+                  <m:begChr m:val="["/>
+                  <m:endChr m:val="]"/>
+                  <m:ctrlPr>
+                    <w:rPr>
+                      <w:rFonts w:ascii="Cambria Math" w:eastAsiaTheme="minorEastAsia" w:hAnsi="Cambria Math"/>
+                      <w:i/>
+                    </w:rPr>
+                  </m:ctrlPr>
+                </m:dPr>
+                <m:e>
+                  <m:sSup>
+                    <m:sSupPr>
+                      <m:ctrlPr>
+                        <w:rPr>
+                          <w:rFonts w:ascii="Cambria Math" w:eastAsiaTheme="minorEastAsia" w:hAnsi="Cambria Math"/>
+                          <w:i/>
+                        </w:rPr>
+                      </m:ctrlPr>
+                    </m:sSupPr>
+                    <m:e>
+                      <m:r>
+                        <w:rPr>
+                          <w:rFonts w:ascii="Cambria Math" w:eastAsiaTheme="minorEastAsia" w:hAnsi="Cambria Math"/>
+                        </w:rPr>
+                        <m:t>X</m:t>
+                      </m:r>
+                    </m:e>
+                    <m:sup>
+                      <m:r>
+                        <w:rPr>
+                          <w:rFonts w:ascii="Cambria Math" w:eastAsiaTheme="minorEastAsia" w:hAnsi="Cambria Math"/>
+                        </w:rPr>
+                        <m:t>T</m:t>
+                      </m:r>
+                    </m:sup>
+                  </m:sSup>
+                  <m:r>
+                    <w:rPr>
+                      <w:rFonts w:ascii="Cambria Math" w:eastAsiaTheme="minorEastAsia" w:hAnsi="Cambria Math"/>
+                    </w:rPr>
+                    <m:t>X</m:t>
+                  </m:r>
+                </m:e>
+              </m:d>
+            </m:e>
+            <m:sup>
+              <m:r>
+                <w:rPr>
+                  <w:rFonts w:ascii="Cambria Math" w:eastAsiaTheme="minorEastAsia" w:hAnsi="Cambria Math"/>
+                </w:rPr>
+                <m:t>-1</m:t>
+              </m:r>
+            </m:sup>
+          </m:sSup>
+          <m:r>
+            <w:rPr>
+              <w:rFonts w:ascii="Cambria Math" w:eastAsiaTheme="minorEastAsia" w:hAnsi="Cambria Math"/>
+            </w:rPr>
+            <m:t>=V</m:t>
+          </m:r>
+          <m:sSup>
+            <m:sSupPr>
+              <m:ctrlPr>
+                <w:rPr>
+                  <w:rFonts w:ascii="Cambria Math" w:eastAsiaTheme="minorEastAsia" w:hAnsi="Cambria Math"/>
+                </w:rPr>
+              </m:ctrlPr>
+            </m:sSupPr>
+            <m:e>
+              <m:r>
+                <m:rPr>
+                  <m:sty m:val="p"/>
+                </m:rPr>
+                <w:rPr>
+                  <w:rFonts w:ascii="Cambria Math" w:eastAsiaTheme="minorEastAsia" w:hAnsi="Cambria Math"/>
+                </w:rPr>
+                <m:t>Σ</m:t>
+              </m:r>
+            </m:e>
+            <m:sup>
+              <m:r>
+                <w:rPr>
+                  <w:rFonts w:ascii="Cambria Math" w:eastAsiaTheme="minorEastAsia" w:hAnsi="Cambria Math"/>
+                </w:rPr>
+                <m:t>-2</m:t>
+              </m:r>
+            </m:sup>
+          </m:sSup>
+          <m:sSup>
+            <m:sSupPr>
+              <m:ctrlPr>
+                <w:rPr>
+                  <w:rFonts w:ascii="Cambria Math" w:eastAsiaTheme="minorEastAsia" w:hAnsi="Cambria Math"/>
+                  <w:i/>
+                </w:rPr>
+              </m:ctrlPr>
+            </m:sSupPr>
+            <m:e>
+              <m:r>
+                <w:rPr>
+                  <w:rFonts w:ascii="Cambria Math" w:eastAsiaTheme="minorEastAsia" w:hAnsi="Cambria Math"/>
+                </w:rPr>
+                <m:t>V</m:t>
+              </m:r>
+            </m:e>
+            <m:sup>
+              <m:r>
+                <w:rPr>
+                  <w:rFonts w:ascii="Cambria Math" w:eastAsiaTheme="minorEastAsia" w:hAnsi="Cambria Math"/>
+                </w:rPr>
+                <m:t>T</m:t>
+              </m:r>
+            </m:sup>
+          </m:sSup>
+          <m:r>
+            <w:rPr>
+              <w:rFonts w:ascii="Cambria Math" w:eastAsiaTheme="minorEastAsia" w:hAnsi="Cambria Math"/>
+            </w:rPr>
+            <m:t xml:space="preserve"> </m:t>
+          </m:r>
+          <m:r>
+            <w:rPr>
+              <w:rFonts w:eastAsiaTheme="minorEastAsia"/>
+            </w:rPr>
+            <w:br/>
+          </m:r>
+        </m:oMath>
+      </m:oMathPara>
+      <w:r>
+        <w:rPr>
+          <w:rFonts w:eastAsiaTheme="minorEastAsia" w:hint="cs"/>
+          <w:rtl/>
+        </w:rPr>
+        <w:t>כעת נכפול בפירוק ה-</w:t>
+      </w:r>
+      <m:oMath>
+        <m:r>
+          <w:rPr>
+            <w:rFonts w:ascii="Cambria Math" w:eastAsiaTheme="minorEastAsia" w:hAnsi="Cambria Math"/>
+          </w:rPr>
+          <m:t>SVD</m:t>
+        </m:r>
+      </m:oMath>
+      <w:r>
+        <w:rPr>
+          <w:rFonts w:eastAsiaTheme="minorEastAsia" w:hint="cs"/>
+          <w:rtl/>
+        </w:rPr>
+        <w:t xml:space="preserve"> של </w:t>
+      </w:r>
+      <m:oMath>
+        <m:sSup>
+          <m:sSupPr>
+            <m:ctrlPr>
+              <w:rPr>
+                <w:rFonts w:ascii="Cambria Math" w:eastAsiaTheme="minorEastAsia" w:hAnsi="Cambria Math"/>
+                <w:i/>
+              </w:rPr>
+            </m:ctrlPr>
+          </m:sSupPr>
+          <m:e>
+            <m:r>
+              <w:rPr>
+                <w:rFonts w:ascii="Cambria Math" w:eastAsiaTheme="minorEastAsia" w:hAnsi="Cambria Math"/>
+              </w:rPr>
+              <m:t>X</m:t>
+            </m:r>
+          </m:e>
+          <m:sup>
+            <m:r>
+              <w:rPr>
+                <w:rFonts w:ascii="Cambria Math" w:eastAsiaTheme="minorEastAsia" w:hAnsi="Cambria Math"/>
+              </w:rPr>
+              <m:t>T</m:t>
+            </m:r>
+          </m:sup>
+        </m:sSup>
+      </m:oMath>
+      <w:r>
+        <w:rPr>
+          <w:rFonts w:eastAsiaTheme="minorEastAsia" w:hint="cs"/>
+          <w:rtl/>
+        </w:rPr>
+        <w:t>:</w:t>
+      </w:r>
+      <w:r>
+        <w:rPr>
+          <w:rFonts w:eastAsiaTheme="minorEastAsia"/>
+          <w:rtl/>
+        </w:rPr>
+        <w:br/>
+      </w:r>
+      <m:oMathPara>
+        <m:oMath>
+          <m:sSup>
+            <m:sSupPr>
+              <m:ctrlPr>
+                <w:rPr>
+                  <w:rFonts w:ascii="Cambria Math" w:eastAsiaTheme="minorEastAsia" w:hAnsi="Cambria Math"/>
+                  <w:i/>
+                </w:rPr>
+              </m:ctrlPr>
+            </m:sSupPr>
+            <m:e>
+              <m:d>
+                <m:dPr>
+                  <m:begChr m:val="["/>
+                  <m:endChr m:val="]"/>
+                  <m:ctrlPr>
+                    <w:rPr>
+                      <w:rFonts w:ascii="Cambria Math" w:eastAsiaTheme="minorEastAsia" w:hAnsi="Cambria Math"/>
+                      <w:i/>
+                    </w:rPr>
+                  </m:ctrlPr>
+                </m:dPr>
+                <m:e>
+                  <m:sSup>
+                    <m:sSupPr>
+                      <m:ctrlPr>
+                        <w:rPr>
+                          <w:rFonts w:ascii="Cambria Math" w:eastAsiaTheme="minorEastAsia" w:hAnsi="Cambria Math"/>
+                          <w:i/>
+                        </w:rPr>
+                      </m:ctrlPr>
+                    </m:sSupPr>
+                    <m:e>
+                      <m:r>
+                        <w:rPr>
+                          <w:rFonts w:ascii="Cambria Math" w:eastAsiaTheme="minorEastAsia" w:hAnsi="Cambria Math"/>
+                        </w:rPr>
+                        <m:t>X</m:t>
+                      </m:r>
+                    </m:e>
+                    <m:sup>
+                      <m:r>
+                        <w:rPr>
+                          <w:rFonts w:ascii="Cambria Math" w:eastAsiaTheme="minorEastAsia" w:hAnsi="Cambria Math"/>
+                        </w:rPr>
+                        <m:t>T</m:t>
+                      </m:r>
+                    </m:sup>
+                  </m:sSup>
+                  <m:r>
+                    <w:rPr>
+                      <w:rFonts w:ascii="Cambria Math" w:eastAsiaTheme="minorEastAsia" w:hAnsi="Cambria Math"/>
+                    </w:rPr>
+                    <m:t>X</m:t>
+                  </m:r>
+                </m:e>
+              </m:d>
+            </m:e>
+            <m:sup>
+              <m:r>
+                <w:rPr>
+                  <w:rFonts w:ascii="Cambria Math" w:eastAsiaTheme="minorEastAsia" w:hAnsi="Cambria Math"/>
+                </w:rPr>
+                <m:t>-1</m:t>
+              </m:r>
+            </m:sup>
+          </m:sSup>
+          <m:sSup>
+            <m:sSupPr>
+              <m:ctrlPr>
+                <w:rPr>
+                  <w:rFonts w:ascii="Cambria Math" w:hAnsi="Cambria Math"/>
+                  <w:i/>
+                </w:rPr>
+              </m:ctrlPr>
+            </m:sSupPr>
+            <m:e>
+              <m:r>
+                <w:rPr>
+                  <w:rFonts w:ascii="Cambria Math" w:hAnsi="Cambria Math"/>
+                </w:rPr>
+                <m:t>X</m:t>
+              </m:r>
+            </m:e>
+            <m:sup>
+              <m:r>
+                <w:rPr>
+                  <w:rFonts w:ascii="Cambria Math" w:hAnsi="Cambria Math"/>
+                </w:rPr>
+                <m:t>T</m:t>
+              </m:r>
+            </m:sup>
+          </m:sSup>
+          <m:r>
+            <w:rPr>
+              <w:rFonts w:ascii="Cambria Math" w:hAnsi="Cambria Math"/>
+            </w:rPr>
+            <m:t>=</m:t>
+          </m:r>
+          <m:r>
+            <w:rPr>
+              <w:rFonts w:ascii="Cambria Math" w:eastAsiaTheme="minorEastAsia" w:hAnsi="Cambria Math"/>
+            </w:rPr>
+            <m:t>V</m:t>
+          </m:r>
+          <m:sSup>
+            <m:sSupPr>
+              <m:ctrlPr>
+                <w:rPr>
+                  <w:rFonts w:ascii="Cambria Math" w:eastAsiaTheme="minorEastAsia" w:hAnsi="Cambria Math"/>
+                </w:rPr>
+              </m:ctrlPr>
+            </m:sSupPr>
+            <m:e>
+              <m:r>
+                <m:rPr>
+                  <m:sty m:val="p"/>
+                </m:rPr>
+                <w:rPr>
+                  <w:rFonts w:ascii="Cambria Math" w:eastAsiaTheme="minorEastAsia" w:hAnsi="Cambria Math"/>
+                </w:rPr>
+                <m:t>Σ</m:t>
+              </m:r>
+            </m:e>
+            <m:sup>
+              <m:r>
+                <w:rPr>
+                  <w:rFonts w:ascii="Cambria Math" w:eastAsiaTheme="minorEastAsia" w:hAnsi="Cambria Math"/>
+                </w:rPr>
+                <m:t>-2</m:t>
+              </m:r>
+            </m:sup>
+          </m:sSup>
+          <m:sSup>
+            <m:sSupPr>
+              <m:ctrlPr>
+                <w:rPr>
+                  <w:rFonts w:ascii="Cambria Math" w:eastAsiaTheme="minorEastAsia" w:hAnsi="Cambria Math"/>
+                  <w:i/>
+                </w:rPr>
+              </m:ctrlPr>
+            </m:sSupPr>
+            <m:e>
+              <m:r>
+                <w:rPr>
+                  <w:rFonts w:ascii="Cambria Math" w:eastAsiaTheme="minorEastAsia" w:hAnsi="Cambria Math"/>
+                </w:rPr>
+                <m:t>V</m:t>
+              </m:r>
+            </m:e>
+            <m:sup>
+              <m:r>
+                <w:rPr>
+                  <w:rFonts w:ascii="Cambria Math" w:eastAsiaTheme="minorEastAsia" w:hAnsi="Cambria Math"/>
+                </w:rPr>
+                <m:t>T</m:t>
+              </m:r>
+            </m:sup>
+          </m:sSup>
+          <m:r>
+            <w:rPr>
+              <w:rFonts w:ascii="Cambria Math" w:eastAsiaTheme="minorEastAsia" w:hAnsi="Cambria Math"/>
+            </w:rPr>
+            <m:t>V</m:t>
+          </m:r>
+          <m:r>
+            <m:rPr>
+              <m:sty m:val="p"/>
+            </m:rPr>
+            <w:rPr>
+              <w:rFonts w:ascii="Cambria Math" w:eastAsiaTheme="minorEastAsia" w:hAnsi="Cambria Math"/>
+            </w:rPr>
+            <m:t>Σ</m:t>
+          </m:r>
+          <m:sSup>
+            <m:sSupPr>
+              <m:ctrlPr>
+                <w:rPr>
+                  <w:rFonts w:ascii="Cambria Math" w:eastAsiaTheme="minorEastAsia" w:hAnsi="Cambria Math"/>
+                  <w:i/>
+                </w:rPr>
+              </m:ctrlPr>
+            </m:sSupPr>
+            <m:e>
+              <m:r>
+                <w:rPr>
+                  <w:rFonts w:ascii="Cambria Math" w:eastAsiaTheme="minorEastAsia" w:hAnsi="Cambria Math"/>
+                </w:rPr>
+                <m:t>U</m:t>
+              </m:r>
+            </m:e>
+            <m:sup>
+              <m:r>
+                <w:rPr>
+                  <w:rFonts w:ascii="Cambria Math" w:eastAsiaTheme="minorEastAsia" w:hAnsi="Cambria Math"/>
+                </w:rPr>
+                <m:t>T</m:t>
+              </m:r>
+            </m:sup>
+          </m:sSup>
+          <m:limUpp>
+            <m:limUppPr>
+              <m:ctrlPr>
+                <w:rPr>
+                  <w:rFonts w:ascii="Cambria Math" w:eastAsiaTheme="minorEastAsia" w:hAnsi="Cambria Math"/>
+                  <w:i/>
+                </w:rPr>
+              </m:ctrlPr>
+            </m:limUppPr>
+            <m:e>
+              <m:r>
+                <w:rPr>
+                  <w:rFonts w:ascii="Cambria Math" w:eastAsiaTheme="minorEastAsia" w:hAnsi="Cambria Math"/>
+                </w:rPr>
+                <m:t>=</m:t>
+              </m:r>
+            </m:e>
+            <m:lim>
+              <m:r>
+                <w:rPr>
+                  <w:rFonts w:ascii="Cambria Math" w:eastAsiaTheme="minorEastAsia" w:hAnsi="Cambria Math"/>
+                </w:rPr>
+                <m:t>1</m:t>
+              </m:r>
+            </m:lim>
+          </m:limUpp>
+          <m:r>
+            <w:rPr>
+              <w:rFonts w:ascii="Cambria Math" w:eastAsiaTheme="minorEastAsia" w:hAnsi="Cambria Math"/>
+            </w:rPr>
+            <m:t>V</m:t>
+          </m:r>
+          <m:sSup>
+            <m:sSupPr>
+              <m:ctrlPr>
+                <w:rPr>
+                  <w:rFonts w:ascii="Cambria Math" w:eastAsiaTheme="minorEastAsia" w:hAnsi="Cambria Math"/>
+                </w:rPr>
+              </m:ctrlPr>
+            </m:sSupPr>
+            <m:e>
+              <m:r>
+                <m:rPr>
+                  <m:sty m:val="p"/>
+                </m:rPr>
+                <w:rPr>
+                  <w:rFonts w:ascii="Cambria Math" w:eastAsiaTheme="minorEastAsia" w:hAnsi="Cambria Math"/>
+                </w:rPr>
+                <m:t>Σ</m:t>
+              </m:r>
+            </m:e>
+            <m:sup>
+              <m:r>
+                <w:rPr>
+                  <w:rFonts w:ascii="Cambria Math" w:eastAsiaTheme="minorEastAsia" w:hAnsi="Cambria Math"/>
+                </w:rPr>
+                <m:t>-2</m:t>
+              </m:r>
+            </m:sup>
+          </m:sSup>
+          <m:r>
+            <m:rPr>
+              <m:sty m:val="p"/>
+            </m:rPr>
+            <w:rPr>
+              <w:rFonts w:ascii="Cambria Math" w:eastAsiaTheme="minorEastAsia" w:hAnsi="Cambria Math"/>
+            </w:rPr>
+            <m:t>Σ</m:t>
+          </m:r>
+          <m:sSup>
+            <m:sSupPr>
+              <m:ctrlPr>
+                <w:rPr>
+                  <w:rFonts w:ascii="Cambria Math" w:eastAsiaTheme="minorEastAsia" w:hAnsi="Cambria Math"/>
+                  <w:i/>
+                </w:rPr>
+              </m:ctrlPr>
+            </m:sSupPr>
+            <m:e>
+              <m:r>
+                <w:rPr>
+                  <w:rFonts w:ascii="Cambria Math" w:eastAsiaTheme="minorEastAsia" w:hAnsi="Cambria Math"/>
+                </w:rPr>
+                <m:t>U</m:t>
+              </m:r>
+            </m:e>
+            <m:sup>
+              <m:r>
+                <w:rPr>
+                  <w:rFonts w:ascii="Cambria Math" w:eastAsiaTheme="minorEastAsia" w:hAnsi="Cambria Math"/>
+                </w:rPr>
+                <m:t>T</m:t>
+              </m:r>
+            </m:sup>
+          </m:sSup>
+          <m:limUpp>
+            <m:limUppPr>
+              <m:ctrlPr>
+                <w:rPr>
+                  <w:rFonts w:ascii="Cambria Math" w:eastAsiaTheme="minorEastAsia" w:hAnsi="Cambria Math"/>
+                  <w:i/>
+                </w:rPr>
+              </m:ctrlPr>
+            </m:limUppPr>
+            <m:e>
+              <m:r>
+                <w:rPr>
+                  <w:rFonts w:ascii="Cambria Math" w:eastAsiaTheme="minorEastAsia" w:hAnsi="Cambria Math"/>
+                </w:rPr>
+                <m:t>=</m:t>
+              </m:r>
+            </m:e>
+            <m:lim>
+              <m:r>
+                <w:rPr>
+                  <w:rFonts w:ascii="Cambria Math" w:eastAsiaTheme="minorEastAsia" w:hAnsi="Cambria Math"/>
+                </w:rPr>
+                <m:t>2</m:t>
+              </m:r>
+            </m:lim>
+          </m:limUpp>
+          <m:r>
+            <w:rPr>
+              <w:rFonts w:ascii="Cambria Math" w:eastAsiaTheme="minorEastAsia" w:hAnsi="Cambria Math"/>
+            </w:rPr>
+            <m:t>V</m:t>
+          </m:r>
+          <m:sSup>
+            <m:sSupPr>
+              <m:ctrlPr>
+                <w:rPr>
+                  <w:rFonts w:ascii="Cambria Math" w:eastAsiaTheme="minorEastAsia" w:hAnsi="Cambria Math"/>
+                </w:rPr>
+              </m:ctrlPr>
+            </m:sSupPr>
+            <m:e>
+              <m:r>
+                <m:rPr>
+                  <m:sty m:val="p"/>
+                </m:rPr>
+                <w:rPr>
+                  <w:rFonts w:ascii="Cambria Math" w:eastAsiaTheme="minorEastAsia" w:hAnsi="Cambria Math"/>
+                </w:rPr>
+                <m:t>Σ</m:t>
+              </m:r>
+            </m:e>
+            <m:sup>
+              <m:r>
+                <w:rPr>
+                  <w:rFonts w:ascii="Cambria Math" w:eastAsiaTheme="minorEastAsia" w:hAnsi="Cambria Math"/>
+                </w:rPr>
+                <m:t>-</m:t>
+              </m:r>
+              <m:r>
+                <w:rPr>
+                  <w:rFonts w:ascii="Cambria Math" w:eastAsiaTheme="minorEastAsia" w:hAnsi="Cambria Math"/>
+                </w:rPr>
+                <m:t>1</m:t>
+              </m:r>
+            </m:sup>
+          </m:sSup>
+          <m:sSup>
+            <m:sSupPr>
+              <m:ctrlPr>
+                <w:rPr>
+                  <w:rFonts w:ascii="Cambria Math" w:eastAsiaTheme="minorEastAsia" w:hAnsi="Cambria Math"/>
+                  <w:i/>
+                </w:rPr>
+              </m:ctrlPr>
+            </m:sSupPr>
+            <m:e>
+              <m:r>
+                <w:rPr>
+                  <w:rFonts w:ascii="Cambria Math" w:eastAsiaTheme="minorEastAsia" w:hAnsi="Cambria Math"/>
+                </w:rPr>
+                <m:t>U</m:t>
+              </m:r>
+            </m:e>
+            <m:sup>
+              <m:r>
+                <w:rPr>
+                  <w:rFonts w:ascii="Cambria Math" w:eastAsiaTheme="minorEastAsia" w:hAnsi="Cambria Math"/>
+                </w:rPr>
+                <m:t>T</m:t>
+              </m:r>
+            </m:sup>
+          </m:sSup>
+          <m:r>
+            <w:rPr>
+              <w:rFonts w:eastAsiaTheme="minorEastAsia"/>
+              <w:rtl/>
+            </w:rPr>
+            <w:br/>
+          </m:r>
+        </m:oMath>
+      </m:oMathPara>
+      <w:r>
+        <w:rPr>
+          <w:rFonts w:eastAsiaTheme="minorEastAsia" w:hint="cs"/>
+          <w:rtl/>
+        </w:rPr>
+        <w:t xml:space="preserve">1 </w:t>
+      </w:r>
+      <w:r>
+        <w:rPr>
+          <w:rFonts w:eastAsiaTheme="minorEastAsia"/>
+          <w:rtl/>
+        </w:rPr>
+        <w:t>–</w:t>
+      </w:r>
+      <w:r>
+        <w:rPr>
+          <w:rFonts w:eastAsiaTheme="minorEastAsia" w:hint="cs"/>
+          <w:rtl/>
+        </w:rPr>
+        <w:t xml:space="preserve"> </w:t>
+      </w:r>
+      <m:oMath>
+        <m:r>
+          <w:rPr>
+            <w:rFonts w:ascii="Cambria Math" w:eastAsiaTheme="minorEastAsia" w:hAnsi="Cambria Math"/>
+          </w:rPr>
+          <m:t>V</m:t>
+        </m:r>
+      </m:oMath>
+      <w:r>
+        <w:rPr>
+          <w:rFonts w:eastAsiaTheme="minorEastAsia" w:hint="cs"/>
+          <w:rtl/>
+        </w:rPr>
+        <w:t xml:space="preserve"> אורתוגונלית ולכן ההופכית היא המשוחלפת. 2 </w:t>
+      </w:r>
+      <w:r>
+        <w:rPr>
+          <w:rFonts w:eastAsiaTheme="minorEastAsia"/>
+          <w:rtl/>
+        </w:rPr>
+        <w:t>–</w:t>
+      </w:r>
+      <w:r>
+        <w:rPr>
+          <w:rFonts w:eastAsiaTheme="minorEastAsia" w:hint="cs"/>
+          <w:rtl/>
+        </w:rPr>
+        <w:t xml:space="preserve"> כפל של מטריצות אלכסוניות.</w:t>
+      </w:r>
+      <w:r>
+        <w:rPr>
+          <w:rFonts w:eastAsiaTheme="minorEastAsia"/>
+          <w:rtl/>
+        </w:rPr>
+        <w:br/>
+      </w:r>
+      <w:r>
+        <w:rPr>
+          <w:rFonts w:eastAsiaTheme="minorEastAsia" w:hint="cs"/>
+          <w:rtl/>
+        </w:rPr>
+        <w:t>לכן סה"כ הראינו:</w:t>
+      </w:r>
+      <w:r>
+        <w:rPr>
+          <w:rFonts w:eastAsiaTheme="minorEastAsia"/>
+          <w:rtl/>
+        </w:rPr>
+        <w:br/>
+      </w:r>
+      <m:oMathPara>
+        <m:oMath>
+          <m:sSup>
+            <m:sSupPr>
+              <m:ctrlPr>
+                <w:rPr>
+                  <w:rFonts w:ascii="Cambria Math" w:eastAsiaTheme="minorEastAsia" w:hAnsi="Cambria Math"/>
+                  <w:i/>
+                </w:rPr>
+              </m:ctrlPr>
+            </m:sSupPr>
+            <m:e>
+              <m:d>
+                <m:dPr>
+                  <m:begChr m:val="["/>
+                  <m:endChr m:val="]"/>
+                  <m:ctrlPr>
+                    <w:rPr>
+                      <w:rFonts w:ascii="Cambria Math" w:eastAsiaTheme="minorEastAsia" w:hAnsi="Cambria Math"/>
+                      <w:i/>
+                    </w:rPr>
+                  </m:ctrlPr>
+                </m:dPr>
+                <m:e>
+                  <m:sSup>
+                    <m:sSupPr>
+                      <m:ctrlPr>
+                        <w:rPr>
+                          <w:rFonts w:ascii="Cambria Math" w:eastAsiaTheme="minorEastAsia" w:hAnsi="Cambria Math"/>
+                          <w:i/>
+                        </w:rPr>
+                      </m:ctrlPr>
+                    </m:sSupPr>
+                    <m:e>
+                      <m:r>
+                        <w:rPr>
+                          <w:rFonts w:ascii="Cambria Math" w:eastAsiaTheme="minorEastAsia" w:hAnsi="Cambria Math"/>
+                        </w:rPr>
+                        <m:t>X</m:t>
+                      </m:r>
+                    </m:e>
+                    <m:sup>
+                      <m:r>
+                        <w:rPr>
+                          <w:rFonts w:ascii="Cambria Math" w:eastAsiaTheme="minorEastAsia" w:hAnsi="Cambria Math"/>
+                        </w:rPr>
+                        <m:t>T</m:t>
+                      </m:r>
+                    </m:sup>
+                  </m:sSup>
+                  <m:r>
+                    <w:rPr>
+                      <w:rFonts w:ascii="Cambria Math" w:eastAsiaTheme="minorEastAsia" w:hAnsi="Cambria Math"/>
+                    </w:rPr>
+                    <m:t>X</m:t>
+                  </m:r>
+                </m:e>
+              </m:d>
+            </m:e>
+            <m:sup>
+              <m:r>
+                <w:rPr>
+                  <w:rFonts w:ascii="Cambria Math" w:eastAsiaTheme="minorEastAsia" w:hAnsi="Cambria Math"/>
+                </w:rPr>
+                <m:t>-1</m:t>
+              </m:r>
+            </m:sup>
+          </m:sSup>
+          <m:sSup>
+            <m:sSupPr>
+              <m:ctrlPr>
+                <w:rPr>
+                  <w:rFonts w:ascii="Cambria Math" w:hAnsi="Cambria Math"/>
+                  <w:i/>
+                </w:rPr>
+              </m:ctrlPr>
+            </m:sSupPr>
+            <m:e>
+              <m:r>
+                <w:rPr>
+                  <w:rFonts w:ascii="Cambria Math" w:hAnsi="Cambria Math"/>
+                </w:rPr>
+                <m:t>X</m:t>
+              </m:r>
+            </m:e>
+            <m:sup>
+              <m:r>
+                <w:rPr>
+                  <w:rFonts w:ascii="Cambria Math" w:hAnsi="Cambria Math"/>
+                </w:rPr>
+                <m:t>T</m:t>
+              </m:r>
+            </m:sup>
+          </m:sSup>
+          <m:r>
+            <w:rPr>
+              <w:rFonts w:ascii="Cambria Math" w:hAnsi="Cambria Math"/>
+            </w:rPr>
+            <m:t>=</m:t>
+          </m:r>
+          <m:r>
+            <w:rPr>
+              <w:rFonts w:ascii="Cambria Math" w:eastAsiaTheme="minorEastAsia" w:hAnsi="Cambria Math"/>
+            </w:rPr>
+            <m:t>V</m:t>
+          </m:r>
+          <m:sSup>
+            <m:sSupPr>
+              <m:ctrlPr>
+                <w:rPr>
+                  <w:rFonts w:ascii="Cambria Math" w:eastAsiaTheme="minorEastAsia" w:hAnsi="Cambria Math"/>
+                </w:rPr>
+              </m:ctrlPr>
+            </m:sSupPr>
+            <m:e>
+              <m:r>
+                <m:rPr>
+                  <m:sty m:val="p"/>
+                </m:rPr>
+                <w:rPr>
+                  <w:rFonts w:ascii="Cambria Math" w:eastAsiaTheme="minorEastAsia" w:hAnsi="Cambria Math"/>
+                </w:rPr>
+                <m:t>Σ</m:t>
+              </m:r>
+            </m:e>
+            <m:sup>
+              <m:r>
+                <w:rPr>
+                  <w:rFonts w:ascii="Cambria Math" w:eastAsiaTheme="minorEastAsia" w:hAnsi="Cambria Math"/>
+                </w:rPr>
+                <m:t>-1</m:t>
+              </m:r>
+            </m:sup>
+          </m:sSup>
+          <m:sSup>
+            <m:sSupPr>
+              <m:ctrlPr>
+                <w:rPr>
+                  <w:rFonts w:ascii="Cambria Math" w:eastAsiaTheme="minorEastAsia" w:hAnsi="Cambria Math"/>
+                  <w:i/>
+                </w:rPr>
+              </m:ctrlPr>
+            </m:sSupPr>
+            <m:e>
+              <m:r>
+                <w:rPr>
+                  <w:rFonts w:ascii="Cambria Math" w:eastAsiaTheme="minorEastAsia" w:hAnsi="Cambria Math"/>
+                </w:rPr>
+                <m:t>U</m:t>
+              </m:r>
+            </m:e>
+            <m:sup>
+              <m:r>
+                <w:rPr>
+                  <w:rFonts w:ascii="Cambria Math" w:eastAsiaTheme="minorEastAsia" w:hAnsi="Cambria Math"/>
+                </w:rPr>
+                <m:t>T</m:t>
+              </m:r>
+            </m:sup>
+          </m:sSup>
+          <m:r>
+            <w:rPr>
+              <w:rFonts w:ascii="Cambria Math" w:eastAsiaTheme="minorEastAsia" w:hAnsi="Cambria Math"/>
+            </w:rPr>
+            <m:t>=</m:t>
+          </m:r>
+          <m:sSup>
+            <m:sSupPr>
+              <m:ctrlPr>
+                <w:rPr>
+                  <w:rFonts w:ascii="Cambria Math" w:hAnsi="Cambria Math"/>
+                  <w:i/>
+                </w:rPr>
+              </m:ctrlPr>
+            </m:sSupPr>
+            <m:e>
+              <m:r>
+                <w:rPr>
+                  <w:rFonts w:ascii="Cambria Math" w:hAnsi="Cambria Math"/>
+                </w:rPr>
+                <m:t>X</m:t>
+              </m:r>
+            </m:e>
+            <m:sup>
+              <m:r>
+                <w:rPr>
+                  <w:rFonts w:ascii="Cambria Math" w:hAnsi="Cambria Math"/>
+                </w:rPr>
+                <m:t>†</m:t>
+              </m:r>
+            </m:sup>
+          </m:sSup>
+          <m:r>
+            <w:rPr>
+              <w:rFonts w:ascii="Cambria Math" w:hAnsi="Cambria Math"/>
+            </w:rPr>
+            <m:t xml:space="preserve"> ∎</m:t>
+          </m:r>
+        </m:oMath>
+      </m:oMathPara>
     </w:p>
     <w:p>
       <w:pPr>
@@ -8238,7 +11309,6 @@
           <w:i/>
           <w:rtl/>
         </w:rPr>
-        <w:lastRenderedPageBreak/>
         <w:t xml:space="preserve">יהי פתרון </w:t>
       </w:r>
       <m:oMath>
@@ -9767,15 +12837,7 @@
           <w:rFonts w:eastAsiaTheme="minorEastAsia" w:hint="cs"/>
           <w:rtl/>
         </w:rPr>
-        <w:t xml:space="preserve"> קטן. זה בדיוק מה שהייתי מצפה לראות מכיוון שיותר דגימות גורר יותר </w:t>
-      </w:r>
-      <w:r>
-        <w:rPr>
-          <w:rFonts w:eastAsiaTheme="minorEastAsia" w:hint="cs"/>
-          <w:rtl/>
-        </w:rPr>
-        <w:lastRenderedPageBreak/>
-        <w:t>מקרים ללמידה גורר מודל יותר מדיוק.</w:t>
+        <w:t xml:space="preserve"> קטן. זה בדיוק מה שהייתי מצפה לראות מכיוון שיותר דגימות גורר יותר מקרים ללמידה גורר מודל יותר מדיוק.</w:t>
       </w:r>
       <w:r>
         <w:rPr>
@@ -9906,6 +12968,7 @@
             <w:rPr>
               <w:rFonts w:ascii="Cambria Math" w:hAnsi="Cambria Math"/>
             </w:rPr>
+            <w:lastRenderedPageBreak/>
             <m:t>condition:</m:t>
           </m:r>
           <m:r>
@@ -9979,7 +13042,6 @@
             <w:rPr>
               <w:rFonts w:ascii="Cambria Math" w:hAnsi="Cambria Math"/>
             </w:rPr>
-            <w:lastRenderedPageBreak/>
             <m:t>sqft_living:</m:t>
           </m:r>
           <m:r>
@@ -10006,6 +13068,7 @@
         <w:rPr>
           <w:rtl/>
         </w:rPr>
+        <w:lastRenderedPageBreak/>
         <w:drawing>
           <wp:inline distT="0" distB="0" distL="0" distR="0" wp14:anchorId="4DD074C7" wp14:editId="38C04F84">
             <wp:extent cx="5486400" cy="4219575"/>

</xml_diff>